<commit_message>
KD + description done, feedback Merel processed
</commit_message>
<xml_diff>
--- a/Documentatie/Analysedocument, Sander Koch.docx
+++ b/Documentatie/Analysedocument, Sander Koch.docx
@@ -118,7 +118,6 @@
                 <w:dataBinding w:prefixMappings="xmlns:ns0='http://schemas.openxmlformats.org/package/2006/metadata/core-properties' xmlns:ns1='http://purl.org/dc/elements/1.1/'" w:xpath="/ns0:coreProperties[1]/ns1:subject[1]" w:storeItemID="{6C3C8BC8-F283-45AE-878A-BAB7291924A1}"/>
                 <w:text/>
               </w:sdtPr>
-              <w:sdtEndPr/>
               <w:sdtContent>
                 <w:tc>
                   <w:tcPr>
@@ -193,7 +192,6 @@
                   <w:dataBinding w:prefixMappings="xmlns:ns0='http://schemas.openxmlformats.org/package/2006/metadata/core-properties' xmlns:ns1='http://purl.org/dc/elements/1.1/'" w:xpath="/ns0:coreProperties[1]/ns1:creator[1]" w:storeItemID="{6C3C8BC8-F283-45AE-878A-BAB7291924A1}"/>
                   <w:text/>
                 </w:sdtPr>
-                <w:sdtEndPr/>
                 <w:sdtContent>
                   <w:p>
                     <w:pPr>
@@ -226,7 +224,6 @@
                     <w:calendar w:val="gregorian"/>
                   </w:date>
                 </w:sdtPr>
-                <w:sdtEndPr/>
                 <w:sdtContent>
                   <w:p>
                     <w:pPr>
@@ -312,7 +309,6 @@
           <w:docPartUnique/>
         </w:docPartObj>
       </w:sdtPr>
-      <w:sdtEndPr/>
       <w:sdtContent>
         <w:p>
           <w:pPr>
@@ -352,7 +348,7 @@
             </w:rPr>
             <w:fldChar w:fldCharType="separate"/>
           </w:r>
-          <w:hyperlink w:anchor="_Toc441049770" w:history="1">
+          <w:hyperlink w:anchor="_Toc454357214" w:history="1">
             <w:r>
               <w:rPr>
                 <w:rStyle w:val="Hyperlink"/>
@@ -380,7 +376,7 @@
                 <w:noProof/>
                 <w:webHidden/>
               </w:rPr>
-              <w:instrText xml:space="preserve"> PAGEREF _Toc441049770 \h </w:instrText>
+              <w:instrText xml:space="preserve"> PAGEREF _Toc454357214 \h </w:instrText>
             </w:r>
             <w:r>
               <w:rPr>
@@ -423,7 +419,7 @@
               <w:lang w:eastAsia="en-GB"/>
             </w:rPr>
           </w:pPr>
-          <w:hyperlink w:anchor="_Toc441049771" w:history="1">
+          <w:hyperlink w:anchor="_Toc454357215" w:history="1">
             <w:r>
               <w:rPr>
                 <w:rStyle w:val="Hyperlink"/>
@@ -451,7 +447,7 @@
                 <w:noProof/>
                 <w:webHidden/>
               </w:rPr>
-              <w:instrText xml:space="preserve"> PAGEREF _Toc441049771 \h </w:instrText>
+              <w:instrText xml:space="preserve"> PAGEREF _Toc454357215 \h </w:instrText>
             </w:r>
             <w:r>
               <w:rPr>
@@ -494,7 +490,7 @@
               <w:lang w:eastAsia="en-GB"/>
             </w:rPr>
           </w:pPr>
-          <w:hyperlink w:anchor="_Toc441049772" w:history="1">
+          <w:hyperlink w:anchor="_Toc454357216" w:history="1">
             <w:r>
               <w:rPr>
                 <w:rStyle w:val="Hyperlink"/>
@@ -522,7 +518,7 @@
                 <w:noProof/>
                 <w:webHidden/>
               </w:rPr>
-              <w:instrText xml:space="preserve"> PAGEREF _Toc441049772 \h </w:instrText>
+              <w:instrText xml:space="preserve"> PAGEREF _Toc454357216 \h </w:instrText>
             </w:r>
             <w:r>
               <w:rPr>
@@ -542,7 +538,7 @@
                 <w:noProof/>
                 <w:webHidden/>
               </w:rPr>
-              <w:t>5</w:t>
+              <w:t>4</w:t>
             </w:r>
             <w:r>
               <w:rPr>
@@ -565,7 +561,7 @@
               <w:lang w:eastAsia="en-GB"/>
             </w:rPr>
           </w:pPr>
-          <w:hyperlink w:anchor="_Toc441049773" w:history="1">
+          <w:hyperlink w:anchor="_Toc454357217" w:history="1">
             <w:r>
               <w:rPr>
                 <w:rStyle w:val="Hyperlink"/>
@@ -593,7 +589,7 @@
                 <w:noProof/>
                 <w:webHidden/>
               </w:rPr>
-              <w:instrText xml:space="preserve"> PAGEREF _Toc441049773 \h </w:instrText>
+              <w:instrText xml:space="preserve"> PAGEREF _Toc454357217 \h </w:instrText>
             </w:r>
             <w:r>
               <w:rPr>
@@ -613,7 +609,7 @@
                 <w:noProof/>
                 <w:webHidden/>
               </w:rPr>
-              <w:t>6</w:t>
+              <w:t>5</w:t>
             </w:r>
             <w:r>
               <w:rPr>
@@ -626,7 +622,7 @@
         </w:p>
         <w:p>
           <w:pPr>
-            <w:pStyle w:val="Inhopg2"/>
+            <w:pStyle w:val="Inhopg1"/>
             <w:tabs>
               <w:tab w:val="right" w:leader="dot" w:pos="9062"/>
             </w:tabs>
@@ -636,7 +632,7 @@
               <w:lang w:eastAsia="en-GB"/>
             </w:rPr>
           </w:pPr>
-          <w:hyperlink w:anchor="_Toc441049774" w:history="1">
+          <w:hyperlink w:anchor="_Toc454357218" w:history="1">
             <w:r>
               <w:rPr>
                 <w:rStyle w:val="Hyperlink"/>
@@ -664,7 +660,7 @@
                 <w:noProof/>
                 <w:webHidden/>
               </w:rPr>
-              <w:instrText xml:space="preserve"> PAGEREF _Toc441049774 \h </w:instrText>
+              <w:instrText xml:space="preserve"> PAGEREF _Toc454357218 \h </w:instrText>
             </w:r>
             <w:r>
               <w:rPr>
@@ -697,7 +693,7 @@
         </w:p>
         <w:p>
           <w:pPr>
-            <w:pStyle w:val="Inhopg2"/>
+            <w:pStyle w:val="Inhopg1"/>
             <w:tabs>
               <w:tab w:val="right" w:leader="dot" w:pos="9062"/>
             </w:tabs>
@@ -707,7 +703,7 @@
               <w:lang w:eastAsia="en-GB"/>
             </w:rPr>
           </w:pPr>
-          <w:hyperlink w:anchor="_Toc441049775" w:history="1">
+          <w:hyperlink w:anchor="_Toc454357219" w:history="1">
             <w:r>
               <w:rPr>
                 <w:rStyle w:val="Hyperlink"/>
@@ -735,7 +731,7 @@
                 <w:noProof/>
                 <w:webHidden/>
               </w:rPr>
-              <w:instrText xml:space="preserve"> PAGEREF _Toc441049775 \h </w:instrText>
+              <w:instrText xml:space="preserve"> PAGEREF _Toc454357219 \h </w:instrText>
             </w:r>
             <w:r>
               <w:rPr>
@@ -756,6 +752,148 @@
                 <w:webHidden/>
               </w:rPr>
               <w:t>8</w:t>
+            </w:r>
+            <w:r>
+              <w:rPr>
+                <w:noProof/>
+                <w:webHidden/>
+              </w:rPr>
+              <w:fldChar w:fldCharType="end"/>
+            </w:r>
+          </w:hyperlink>
+        </w:p>
+        <w:p>
+          <w:pPr>
+            <w:pStyle w:val="Inhopg1"/>
+            <w:tabs>
+              <w:tab w:val="right" w:leader="dot" w:pos="9062"/>
+            </w:tabs>
+            <w:rPr>
+              <w:rFonts w:eastAsiaTheme="minorEastAsia"/>
+              <w:noProof/>
+              <w:lang w:eastAsia="en-GB"/>
+            </w:rPr>
+          </w:pPr>
+          <w:hyperlink w:anchor="_Toc454357220" w:history="1">
+            <w:r>
+              <w:rPr>
+                <w:rStyle w:val="Hyperlink"/>
+                <w:noProof/>
+                <w:lang w:val="nl-NL"/>
+              </w:rPr>
+              <w:t>ERD</w:t>
+            </w:r>
+            <w:r>
+              <w:rPr>
+                <w:noProof/>
+                <w:webHidden/>
+              </w:rPr>
+              <w:tab/>
+            </w:r>
+            <w:r>
+              <w:rPr>
+                <w:noProof/>
+                <w:webHidden/>
+              </w:rPr>
+              <w:fldChar w:fldCharType="begin"/>
+            </w:r>
+            <w:r>
+              <w:rPr>
+                <w:noProof/>
+                <w:webHidden/>
+              </w:rPr>
+              <w:instrText xml:space="preserve"> PAGEREF _Toc454357220 \h </w:instrText>
+            </w:r>
+            <w:r>
+              <w:rPr>
+                <w:noProof/>
+                <w:webHidden/>
+              </w:rPr>
+            </w:r>
+            <w:r>
+              <w:rPr>
+                <w:noProof/>
+                <w:webHidden/>
+              </w:rPr>
+              <w:fldChar w:fldCharType="separate"/>
+            </w:r>
+            <w:r>
+              <w:rPr>
+                <w:noProof/>
+                <w:webHidden/>
+              </w:rPr>
+              <w:t>13</w:t>
+            </w:r>
+            <w:r>
+              <w:rPr>
+                <w:noProof/>
+                <w:webHidden/>
+              </w:rPr>
+              <w:fldChar w:fldCharType="end"/>
+            </w:r>
+          </w:hyperlink>
+        </w:p>
+        <w:p>
+          <w:pPr>
+            <w:pStyle w:val="Inhopg1"/>
+            <w:tabs>
+              <w:tab w:val="right" w:leader="dot" w:pos="9062"/>
+            </w:tabs>
+            <w:rPr>
+              <w:rFonts w:eastAsiaTheme="minorEastAsia"/>
+              <w:noProof/>
+              <w:lang w:eastAsia="en-GB"/>
+            </w:rPr>
+          </w:pPr>
+          <w:hyperlink w:anchor="_Toc454357221" w:history="1">
+            <w:r>
+              <w:rPr>
+                <w:rStyle w:val="Hyperlink"/>
+                <w:noProof/>
+                <w:lang w:val="nl-NL"/>
+              </w:rPr>
+              <w:t>Schetsen</w:t>
+            </w:r>
+            <w:r>
+              <w:rPr>
+                <w:noProof/>
+                <w:webHidden/>
+              </w:rPr>
+              <w:tab/>
+            </w:r>
+            <w:r>
+              <w:rPr>
+                <w:noProof/>
+                <w:webHidden/>
+              </w:rPr>
+              <w:fldChar w:fldCharType="begin"/>
+            </w:r>
+            <w:r>
+              <w:rPr>
+                <w:noProof/>
+                <w:webHidden/>
+              </w:rPr>
+              <w:instrText xml:space="preserve"> PAGEREF _Toc454357221 \h </w:instrText>
+            </w:r>
+            <w:r>
+              <w:rPr>
+                <w:noProof/>
+                <w:webHidden/>
+              </w:rPr>
+            </w:r>
+            <w:r>
+              <w:rPr>
+                <w:noProof/>
+                <w:webHidden/>
+              </w:rPr>
+              <w:fldChar w:fldCharType="separate"/>
+            </w:r>
+            <w:r>
+              <w:rPr>
+                <w:noProof/>
+                <w:webHidden/>
+              </w:rPr>
+              <w:t>14</w:t>
             </w:r>
             <w:r>
               <w:rPr>
@@ -807,7 +945,7 @@
           <w:lang w:val="nl-NL"/>
         </w:rPr>
       </w:pPr>
-      <w:bookmarkStart w:id="0" w:name="_Toc441049770"/>
+      <w:bookmarkStart w:id="0" w:name="_Toc454357214"/>
       <w:r>
         <w:rPr>
           <w:lang w:val="nl-NL"/>
@@ -962,7 +1100,7 @@
           <w:lang w:val="nl-NL"/>
         </w:rPr>
       </w:pPr>
-      <w:bookmarkStart w:id="1" w:name="_Toc441049771"/>
+      <w:bookmarkStart w:id="1" w:name="_Toc454357215"/>
       <w:r>
         <w:rPr>
           <w:rStyle w:val="Kop2Char"/>
@@ -1002,7 +1140,7 @@
           <w:lang w:val="nl-NL"/>
         </w:rPr>
       </w:pPr>
-      <w:bookmarkStart w:id="2" w:name="_Toc441049772"/>
+      <w:bookmarkStart w:id="2" w:name="_Toc454357216"/>
       <w:r>
         <w:rPr>
           <w:rStyle w:val="Kop2Char"/>
@@ -1442,7 +1580,7 @@
               <w:rPr>
                 <w:lang w:val="nl-NL"/>
               </w:rPr>
-              <w:t>Gebruiker</w:t>
+              <w:t>Huurder</w:t>
             </w:r>
             <w:r>
               <w:rPr>
@@ -3353,6 +3491,14 @@
                 <w:lang w:val="nl-NL"/>
               </w:rPr>
             </w:pPr>
+            <w:r>
+              <w:rPr>
+                <w:rFonts w:ascii="Calibri" w:hAnsi="Calibri"/>
+                <w:color w:val="000000"/>
+                <w:lang w:val="nl-NL"/>
+              </w:rPr>
+              <w:t>C</w:t>
+            </w:r>
           </w:p>
         </w:tc>
         <w:tc>
@@ -3387,344 +3533,12 @@
     </w:p>
     <w:p>
       <w:pPr>
-        <w:pStyle w:val="Kop4"/>
-      </w:pPr>
-      <w:r>
-        <w:t>Won’t haves</w:t>
-      </w:r>
-    </w:p>
-    <w:tbl>
-      <w:tblPr>
-        <w:tblW w:w="9152" w:type="dxa"/>
-        <w:tblInd w:w="93" w:type="dxa"/>
-        <w:tblLook w:val="04A0" w:firstRow="1" w:lastRow="0" w:firstColumn="1" w:lastColumn="0" w:noHBand="0" w:noVBand="1"/>
-      </w:tblPr>
-      <w:tblGrid>
-        <w:gridCol w:w="1164"/>
-        <w:gridCol w:w="3762"/>
-        <w:gridCol w:w="1051"/>
-        <w:gridCol w:w="3175"/>
-      </w:tblGrid>
-      <w:tr>
-        <w:trPr>
-          <w:trHeight w:val="280"/>
-        </w:trPr>
-        <w:tc>
-          <w:tcPr>
-            <w:tcW w:w="1173" w:type="dxa"/>
-            <w:tcBorders>
-              <w:top w:val="single" w:sz="4" w:space="0" w:color="auto"/>
-              <w:left w:val="single" w:sz="4" w:space="0" w:color="auto"/>
-              <w:bottom w:val="single" w:sz="4" w:space="0" w:color="auto"/>
-              <w:right w:val="single" w:sz="4" w:space="0" w:color="auto"/>
-            </w:tcBorders>
-            <w:shd w:val="clear" w:color="auto" w:fill="FFFFFF" w:themeFill="background1"/>
-          </w:tcPr>
-          <w:p>
-            <w:pPr>
-              <w:spacing w:line="240" w:lineRule="auto"/>
-              <w:rPr>
-                <w:rFonts w:ascii="Calibri" w:hAnsi="Calibri"/>
-                <w:color w:val="000000"/>
-              </w:rPr>
-            </w:pPr>
-            <w:r>
-              <w:rPr>
-                <w:rFonts w:ascii="Calibri" w:hAnsi="Calibri"/>
-                <w:color w:val="000000"/>
-              </w:rPr>
-              <w:t>ID</w:t>
-            </w:r>
-          </w:p>
-        </w:tc>
-        <w:tc>
-          <w:tcPr>
-            <w:tcW w:w="3792" w:type="dxa"/>
-            <w:tcBorders>
-              <w:top w:val="single" w:sz="4" w:space="0" w:color="auto"/>
-              <w:left w:val="single" w:sz="4" w:space="0" w:color="auto"/>
-              <w:bottom w:val="single" w:sz="4" w:space="0" w:color="auto"/>
-              <w:right w:val="single" w:sz="4" w:space="0" w:color="auto"/>
-            </w:tcBorders>
-            <w:shd w:val="clear" w:color="auto" w:fill="FFFFFF" w:themeFill="background1"/>
-            <w:hideMark/>
-          </w:tcPr>
-          <w:p>
-            <w:pPr>
-              <w:spacing w:line="240" w:lineRule="auto"/>
-              <w:rPr>
-                <w:rFonts w:ascii="Calibri" w:hAnsi="Calibri"/>
-                <w:color w:val="000000"/>
-              </w:rPr>
-            </w:pPr>
-            <w:r>
-              <w:rPr>
-                <w:rFonts w:ascii="Calibri" w:hAnsi="Calibri"/>
-                <w:color w:val="000000"/>
-              </w:rPr>
-              <w:t>Omschrijving</w:t>
-            </w:r>
-          </w:p>
-        </w:tc>
-        <w:tc>
-          <w:tcPr>
-            <w:tcW w:w="990" w:type="dxa"/>
-            <w:tcBorders>
-              <w:top w:val="single" w:sz="4" w:space="0" w:color="auto"/>
-              <w:left w:val="nil"/>
-              <w:bottom w:val="single" w:sz="4" w:space="0" w:color="auto"/>
-              <w:right w:val="single" w:sz="4" w:space="0" w:color="auto"/>
-            </w:tcBorders>
-            <w:shd w:val="clear" w:color="auto" w:fill="C0C0C0"/>
-            <w:hideMark/>
-          </w:tcPr>
-          <w:p>
-            <w:pPr>
-              <w:spacing w:line="240" w:lineRule="auto"/>
-              <w:rPr>
-                <w:rFonts w:ascii="Calibri" w:hAnsi="Calibri"/>
-                <w:color w:val="000000"/>
-              </w:rPr>
-            </w:pPr>
-            <w:r>
-              <w:rPr>
-                <w:rFonts w:ascii="Calibri" w:hAnsi="Calibri"/>
-                <w:color w:val="000000"/>
-              </w:rPr>
-              <w:t>MoSCoW Prio</w:t>
-            </w:r>
-          </w:p>
-        </w:tc>
-        <w:tc>
-          <w:tcPr>
-            <w:tcW w:w="3197" w:type="dxa"/>
-            <w:tcBorders>
-              <w:top w:val="single" w:sz="4" w:space="0" w:color="auto"/>
-              <w:left w:val="nil"/>
-              <w:bottom w:val="single" w:sz="4" w:space="0" w:color="auto"/>
-              <w:right w:val="single" w:sz="4" w:space="0" w:color="auto"/>
-            </w:tcBorders>
-            <w:shd w:val="clear" w:color="auto" w:fill="C0C0C0"/>
-          </w:tcPr>
-          <w:p>
-            <w:pPr>
-              <w:spacing w:line="240" w:lineRule="auto"/>
-              <w:rPr>
-                <w:rFonts w:ascii="Calibri" w:hAnsi="Calibri"/>
-                <w:color w:val="000000"/>
-              </w:rPr>
-            </w:pPr>
-            <w:r>
-              <w:rPr>
-                <w:rFonts w:ascii="Calibri" w:hAnsi="Calibri"/>
-                <w:color w:val="000000"/>
-              </w:rPr>
-              <w:t>Opmerkingen</w:t>
-            </w:r>
-          </w:p>
-        </w:tc>
-      </w:tr>
-      <w:tr>
-        <w:trPr>
-          <w:trHeight w:val="280"/>
-        </w:trPr>
-        <w:tc>
-          <w:tcPr>
-            <w:tcW w:w="1173" w:type="dxa"/>
-            <w:tcBorders>
-              <w:top w:val="single" w:sz="4" w:space="0" w:color="auto"/>
-              <w:left w:val="single" w:sz="4" w:space="0" w:color="auto"/>
-              <w:bottom w:val="single" w:sz="4" w:space="0" w:color="auto"/>
-              <w:right w:val="single" w:sz="4" w:space="0" w:color="auto"/>
-            </w:tcBorders>
-            <w:shd w:val="clear" w:color="auto" w:fill="auto"/>
-          </w:tcPr>
-          <w:p>
-            <w:pPr>
-              <w:spacing w:line="240" w:lineRule="auto"/>
-              <w:rPr>
-                <w:rFonts w:ascii="Calibri" w:hAnsi="Calibri"/>
-                <w:color w:val="000000"/>
-              </w:rPr>
-            </w:pPr>
-          </w:p>
-        </w:tc>
-        <w:tc>
-          <w:tcPr>
-            <w:tcW w:w="3792" w:type="dxa"/>
-            <w:tcBorders>
-              <w:top w:val="single" w:sz="4" w:space="0" w:color="auto"/>
-              <w:left w:val="single" w:sz="4" w:space="0" w:color="auto"/>
-              <w:bottom w:val="single" w:sz="4" w:space="0" w:color="auto"/>
-              <w:right w:val="single" w:sz="4" w:space="0" w:color="auto"/>
-            </w:tcBorders>
-            <w:shd w:val="clear" w:color="auto" w:fill="auto"/>
-          </w:tcPr>
-          <w:p>
-            <w:pPr>
-              <w:spacing w:line="240" w:lineRule="auto"/>
-              <w:rPr>
-                <w:rFonts w:ascii="Calibri" w:hAnsi="Calibri"/>
-                <w:color w:val="000000"/>
-                <w:lang w:val="nl-NL"/>
-              </w:rPr>
-            </w:pPr>
-          </w:p>
-        </w:tc>
-        <w:tc>
-          <w:tcPr>
-            <w:tcW w:w="990" w:type="dxa"/>
-            <w:tcBorders>
-              <w:top w:val="single" w:sz="4" w:space="0" w:color="auto"/>
-              <w:left w:val="nil"/>
-              <w:bottom w:val="single" w:sz="4" w:space="0" w:color="auto"/>
-              <w:right w:val="single" w:sz="4" w:space="0" w:color="auto"/>
-            </w:tcBorders>
-            <w:shd w:val="clear" w:color="auto" w:fill="auto"/>
-          </w:tcPr>
-          <w:p>
-            <w:pPr>
-              <w:spacing w:line="240" w:lineRule="auto"/>
-              <w:rPr>
-                <w:rFonts w:ascii="Calibri" w:hAnsi="Calibri"/>
-                <w:color w:val="000000"/>
-                <w:lang w:val="nl-NL"/>
-              </w:rPr>
-            </w:pPr>
-          </w:p>
-        </w:tc>
-        <w:tc>
-          <w:tcPr>
-            <w:tcW w:w="3197" w:type="dxa"/>
-            <w:tcBorders>
-              <w:top w:val="single" w:sz="4" w:space="0" w:color="auto"/>
-              <w:left w:val="nil"/>
-              <w:bottom w:val="single" w:sz="4" w:space="0" w:color="auto"/>
-              <w:right w:val="single" w:sz="4" w:space="0" w:color="auto"/>
-            </w:tcBorders>
-            <w:shd w:val="clear" w:color="auto" w:fill="auto"/>
-          </w:tcPr>
-          <w:p>
-            <w:pPr>
-              <w:spacing w:line="240" w:lineRule="auto"/>
-              <w:rPr>
-                <w:rFonts w:ascii="Calibri" w:hAnsi="Calibri"/>
-                <w:color w:val="000000"/>
-                <w:lang w:val="nl-NL"/>
-              </w:rPr>
-            </w:pPr>
-          </w:p>
-        </w:tc>
-      </w:tr>
-      <w:tr>
-        <w:trPr>
-          <w:trHeight w:val="280"/>
-        </w:trPr>
-        <w:tc>
-          <w:tcPr>
-            <w:tcW w:w="1173" w:type="dxa"/>
-            <w:tcBorders>
-              <w:top w:val="single" w:sz="4" w:space="0" w:color="auto"/>
-              <w:left w:val="single" w:sz="4" w:space="0" w:color="auto"/>
-              <w:bottom w:val="single" w:sz="4" w:space="0" w:color="auto"/>
-              <w:right w:val="single" w:sz="4" w:space="0" w:color="auto"/>
-            </w:tcBorders>
-            <w:shd w:val="clear" w:color="auto" w:fill="auto"/>
-          </w:tcPr>
-          <w:p>
-            <w:pPr>
-              <w:spacing w:line="240" w:lineRule="auto"/>
-              <w:rPr>
-                <w:rFonts w:ascii="Calibri" w:hAnsi="Calibri"/>
-                <w:color w:val="000000"/>
-                <w:lang w:val="nl-NL"/>
-              </w:rPr>
-            </w:pPr>
-          </w:p>
-        </w:tc>
-        <w:tc>
-          <w:tcPr>
-            <w:tcW w:w="3792" w:type="dxa"/>
-            <w:tcBorders>
-              <w:top w:val="single" w:sz="4" w:space="0" w:color="auto"/>
-              <w:left w:val="single" w:sz="4" w:space="0" w:color="auto"/>
-              <w:bottom w:val="single" w:sz="4" w:space="0" w:color="auto"/>
-              <w:right w:val="single" w:sz="4" w:space="0" w:color="auto"/>
-            </w:tcBorders>
-            <w:shd w:val="clear" w:color="auto" w:fill="auto"/>
-          </w:tcPr>
-          <w:p>
-            <w:pPr>
-              <w:spacing w:line="240" w:lineRule="auto"/>
-              <w:rPr>
-                <w:rFonts w:ascii="Calibri" w:hAnsi="Calibri"/>
-                <w:color w:val="000000"/>
-                <w:lang w:val="nl-NL"/>
-              </w:rPr>
-            </w:pPr>
-          </w:p>
-        </w:tc>
-        <w:tc>
-          <w:tcPr>
-            <w:tcW w:w="990" w:type="dxa"/>
-            <w:tcBorders>
-              <w:top w:val="single" w:sz="4" w:space="0" w:color="auto"/>
-              <w:left w:val="nil"/>
-              <w:bottom w:val="single" w:sz="4" w:space="0" w:color="auto"/>
-              <w:right w:val="single" w:sz="4" w:space="0" w:color="auto"/>
-            </w:tcBorders>
-            <w:shd w:val="clear" w:color="auto" w:fill="auto"/>
-          </w:tcPr>
-          <w:p>
-            <w:pPr>
-              <w:spacing w:line="240" w:lineRule="auto"/>
-              <w:rPr>
-                <w:rFonts w:ascii="Calibri" w:hAnsi="Calibri"/>
-                <w:color w:val="000000"/>
-                <w:lang w:val="nl-NL"/>
-              </w:rPr>
-            </w:pPr>
-          </w:p>
-        </w:tc>
-        <w:tc>
-          <w:tcPr>
-            <w:tcW w:w="3197" w:type="dxa"/>
-            <w:tcBorders>
-              <w:top w:val="single" w:sz="4" w:space="0" w:color="auto"/>
-              <w:left w:val="nil"/>
-              <w:bottom w:val="single" w:sz="4" w:space="0" w:color="auto"/>
-              <w:right w:val="single" w:sz="4" w:space="0" w:color="auto"/>
-            </w:tcBorders>
-            <w:shd w:val="clear" w:color="auto" w:fill="auto"/>
-          </w:tcPr>
-          <w:p>
-            <w:pPr>
-              <w:spacing w:line="240" w:lineRule="auto"/>
-              <w:rPr>
-                <w:rFonts w:ascii="Calibri" w:hAnsi="Calibri"/>
-                <w:color w:val="000000"/>
-                <w:lang w:val="nl-NL"/>
-              </w:rPr>
-            </w:pPr>
-          </w:p>
-        </w:tc>
-      </w:tr>
-    </w:tbl>
-    <w:p>
-      <w:pPr>
-        <w:rPr>
-          <w:lang w:val="nl-NL"/>
-        </w:rPr>
-      </w:pPr>
-    </w:p>
-    <w:p>
-      <w:pPr>
         <w:pStyle w:val="Kop2"/>
         <w:rPr>
           <w:lang w:val="nl-NL"/>
         </w:rPr>
       </w:pPr>
-      <w:bookmarkStart w:id="3" w:name="_Toc441049773"/>
+      <w:bookmarkStart w:id="3" w:name="_Toc454357217"/>
       <w:r>
         <w:rPr>
           <w:lang w:val="nl-NL"/>
@@ -3848,12 +3662,12 @@
     </w:p>
     <w:p>
       <w:pPr>
-        <w:pStyle w:val="Kop2"/>
+        <w:pStyle w:val="Kop1"/>
         <w:rPr>
           <w:lang w:val="nl-NL"/>
         </w:rPr>
       </w:pPr>
-      <w:bookmarkStart w:id="4" w:name="_Toc441049774"/>
+      <w:bookmarkStart w:id="4" w:name="_Toc454357218"/>
       <w:r>
         <w:rPr>
           <w:lang w:val="nl-NL"/>
@@ -3893,8 +3707,6 @@
         </w:rPr>
         <w:t xml:space="preserve"> </w:t>
       </w:r>
-      <w:bookmarkStart w:id="5" w:name="_GoBack"/>
-      <w:bookmarkEnd w:id="5"/>
     </w:p>
     <w:p>
       <w:pPr>
@@ -3908,7 +3720,7 @@
           <w:lang w:eastAsia="en-GB"/>
         </w:rPr>
         <w:drawing>
-          <wp:inline distT="0" distB="0" distL="0" distR="0">
+          <wp:inline distT="0" distB="0" distL="0" distR="0" wp14:anchorId="5034C6EE" wp14:editId="13C07719">
             <wp:extent cx="5760720" cy="4237355"/>
             <wp:effectExtent l="0" t="0" r="0" b="0"/>
             <wp:docPr id="2" name="Afbeelding 2"/>
@@ -3965,12 +3777,12 @@
     </w:p>
     <w:p>
       <w:pPr>
-        <w:pStyle w:val="Kop2"/>
+        <w:pStyle w:val="Kop1"/>
         <w:rPr>
           <w:lang w:val="nl-NL"/>
         </w:rPr>
       </w:pPr>
-      <w:bookmarkStart w:id="6" w:name="_Toc441049775"/>
+      <w:bookmarkStart w:id="5" w:name="_Toc454357219"/>
       <w:r>
         <w:rPr>
           <w:lang w:val="nl-NL"/>
@@ -3978,7 +3790,7 @@
         <w:lastRenderedPageBreak/>
         <w:t>Usecases</w:t>
       </w:r>
-      <w:bookmarkEnd w:id="6"/>
+      <w:bookmarkEnd w:id="5"/>
     </w:p>
     <w:p>
       <w:pPr>
@@ -4284,10 +4096,7 @@
               </w:rPr>
             </w:pPr>
             <w:r>
-              <w:t>1) D</w:t>
-            </w:r>
-            <w:r>
-              <w:t>e actor vult zijn inlog</w:t>
+              <w:t>1) De actor vult zijn inlog</w:t>
             </w:r>
             <w:r>
               <w:t>gegevens in</w:t>
@@ -4508,10 +4317,7 @@
               <w:pStyle w:val="Geenafstand"/>
             </w:pPr>
             <w:r>
-              <w:t>Uitloggen</w:t>
-            </w:r>
-            <w:r>
-              <w:t xml:space="preserve"> gebruiker</w:t>
+              <w:t>Uitloggen gebruiker</w:t>
             </w:r>
           </w:p>
         </w:tc>
@@ -4565,7 +4371,13 @@
               <w:pStyle w:val="Geenafstand"/>
             </w:pPr>
             <w:r>
-              <w:t>Een actor logt uit van het systee.</w:t>
+              <w:t>Een actor logt uit van het systee</w:t>
+            </w:r>
+            <w:r>
+              <w:t>m</w:t>
+            </w:r>
+            <w:r>
+              <w:t>.</w:t>
             </w:r>
           </w:p>
         </w:tc>
@@ -5103,7 +4915,7 @@
               <w:pStyle w:val="Geenafstand"/>
             </w:pPr>
             <w:r>
-              <w:t>De actor is ingelogd.</w:t>
+              <w:t>De actor is ingelogd, actor is in verhuur overzicht.</w:t>
             </w:r>
           </w:p>
         </w:tc>
@@ -5161,15 +4973,73 @@
               </w:numPr>
               <w:rPr>
                 <w:rFonts w:ascii="Times New Roman" w:hAnsi="Times New Roman" w:cs="Times New Roman"/>
-                <w:sz w:val="24"/>
-                <w:szCs w:val="24"/>
-              </w:rPr>
-            </w:pPr>
-            <w:r>
-              <w:t xml:space="preserve">De actor </w:t>
-            </w:r>
-            <w:r>
-              <w:t>navigeert naar het verhuur overzicht.</w:t>
+              </w:rPr>
+            </w:pPr>
+            <w:r>
+              <w:rPr>
+                <w:rFonts w:cs="Times New Roman"/>
+              </w:rPr>
+              <w:t>De actor vult zijn email en naam</w:t>
+            </w:r>
+            <w:r>
+              <w:rPr>
+                <w:rFonts w:cs="Times New Roman"/>
+              </w:rPr>
+              <w:t xml:space="preserve"> in, selecteert de gewenste boten</w:t>
+            </w:r>
+            <w:r>
+              <w:rPr>
+                <w:rFonts w:cs="Times New Roman"/>
+              </w:rPr>
+              <w:t xml:space="preserve"> en artikelen, en geeft aan welke meren hij wilt bevaren, en hoeveel</w:t>
+            </w:r>
+            <w:r>
+              <w:rPr>
+                <w:rFonts w:cs="Times New Roman"/>
+              </w:rPr>
+              <w:t>heid</w:t>
+            </w:r>
+            <w:r>
+              <w:rPr>
+                <w:rFonts w:cs="Times New Roman"/>
+              </w:rPr>
+              <w:t xml:space="preserve"> F</w:t>
+            </w:r>
+            <w:r>
+              <w:rPr>
+                <w:rFonts w:cs="Times New Roman"/>
+              </w:rPr>
+              <w:t>riese meren.</w:t>
+            </w:r>
+          </w:p>
+          <w:p>
+            <w:pPr>
+              <w:pStyle w:val="Geenafstand"/>
+              <w:ind w:left="720"/>
+              <w:rPr>
+                <w:rFonts w:cs="Times New Roman"/>
+              </w:rPr>
+            </w:pPr>
+            <w:r>
+              <w:rPr>
+                <w:rFonts w:cs="Times New Roman"/>
+              </w:rPr>
+              <w:t>[A] Indien een motorboot, vraagt de actor de actieradius op.</w:t>
+            </w:r>
+          </w:p>
+          <w:p>
+            <w:pPr>
+              <w:pStyle w:val="Geenafstand"/>
+              <w:ind w:left="720"/>
+              <w:rPr>
+                <w:rFonts w:ascii="Times New Roman" w:hAnsi="Times New Roman" w:cs="Times New Roman"/>
+              </w:rPr>
+            </w:pPr>
+            <w:r>
+              <w:rPr>
+                <w:rFonts w:cs="Times New Roman"/>
+              </w:rPr>
+              <w:t>[B] Indien geen motorboot, stap 4.</w:t>
             </w:r>
           </w:p>
           <w:p>
@@ -5187,7 +5057,8 @@
               <w:rPr>
                 <w:rFonts w:cs="Times New Roman"/>
               </w:rPr>
-              <w:t>Systeem verwijst de actor naar het verhuur overzicht</w:t>
+              <w:lastRenderedPageBreak/>
+              <w:t>De systeem geeft een totaal prijs weer van alle kosten.</w:t>
             </w:r>
           </w:p>
           <w:p>
@@ -5205,103 +5076,6 @@
               <w:rPr>
                 <w:rFonts w:cs="Times New Roman"/>
               </w:rPr>
-              <w:t>De actor vult zijn email en naam</w:t>
-            </w:r>
-            <w:r>
-              <w:rPr>
-                <w:rFonts w:cs="Times New Roman"/>
-              </w:rPr>
-              <w:t xml:space="preserve"> in, selecteert de gewenste boten</w:t>
-            </w:r>
-            <w:r>
-              <w:rPr>
-                <w:rFonts w:cs="Times New Roman"/>
-              </w:rPr>
-              <w:t xml:space="preserve"> en artikelen, en geeft aan welke meren hij wilt bevaren, en hoeveel</w:t>
-            </w:r>
-            <w:r>
-              <w:rPr>
-                <w:rFonts w:cs="Times New Roman"/>
-              </w:rPr>
-              <w:t>heid</w:t>
-            </w:r>
-            <w:r>
-              <w:rPr>
-                <w:rFonts w:cs="Times New Roman"/>
-              </w:rPr>
-              <w:t xml:space="preserve"> F</w:t>
-            </w:r>
-            <w:r>
-              <w:rPr>
-                <w:rFonts w:cs="Times New Roman"/>
-              </w:rPr>
-              <w:t>riese meren.</w:t>
-            </w:r>
-          </w:p>
-          <w:p>
-            <w:pPr>
-              <w:pStyle w:val="Geenafstand"/>
-              <w:ind w:left="720"/>
-              <w:rPr>
-                <w:rFonts w:cs="Times New Roman"/>
-              </w:rPr>
-            </w:pPr>
-            <w:r>
-              <w:rPr>
-                <w:rFonts w:cs="Times New Roman"/>
-              </w:rPr>
-              <w:lastRenderedPageBreak/>
-              <w:t>[A] Indien een motorboot, vraagt de actor de actieradius op.</w:t>
-            </w:r>
-          </w:p>
-          <w:p>
-            <w:pPr>
-              <w:pStyle w:val="Geenafstand"/>
-              <w:ind w:left="720"/>
-              <w:rPr>
-                <w:rFonts w:ascii="Times New Roman" w:hAnsi="Times New Roman" w:cs="Times New Roman"/>
-              </w:rPr>
-            </w:pPr>
-            <w:r>
-              <w:rPr>
-                <w:rFonts w:cs="Times New Roman"/>
-              </w:rPr>
-              <w:t>[B] Indien geen motorboot, stap 4.</w:t>
-            </w:r>
-          </w:p>
-          <w:p>
-            <w:pPr>
-              <w:pStyle w:val="Geenafstand"/>
-              <w:numPr>
-                <w:ilvl w:val="0"/>
-                <w:numId w:val="15"/>
-              </w:numPr>
-              <w:rPr>
-                <w:rFonts w:ascii="Times New Roman" w:hAnsi="Times New Roman" w:cs="Times New Roman"/>
-              </w:rPr>
-            </w:pPr>
-            <w:r>
-              <w:rPr>
-                <w:rFonts w:cs="Times New Roman"/>
-              </w:rPr>
-              <w:t>De systeem geeft een totaal prijs weer van alle kosten.</w:t>
-            </w:r>
-          </w:p>
-          <w:p>
-            <w:pPr>
-              <w:pStyle w:val="Geenafstand"/>
-              <w:numPr>
-                <w:ilvl w:val="0"/>
-                <w:numId w:val="15"/>
-              </w:numPr>
-              <w:rPr>
-                <w:rFonts w:ascii="Times New Roman" w:hAnsi="Times New Roman" w:cs="Times New Roman"/>
-              </w:rPr>
-            </w:pPr>
-            <w:r>
-              <w:rPr>
-                <w:rFonts w:cs="Times New Roman"/>
-              </w:rPr>
               <w:t>Actor bevestigd het huurcontract.</w:t>
             </w:r>
           </w:p>
@@ -5330,7 +5104,6 @@
               <w:pStyle w:val="Geenafstand"/>
             </w:pPr>
             <w:r>
-              <w:lastRenderedPageBreak/>
               <w:t>Uitzonderingen</w:t>
             </w:r>
           </w:p>
@@ -5422,17 +5195,7 @@
     </w:tbl>
     <w:p>
       <w:pPr>
-        <w:rPr>
-          <w:lang w:val="nl-NL"/>
-        </w:rPr>
-      </w:pPr>
-    </w:p>
-    <w:p>
-      <w:pPr>
-        <w:pStyle w:val="Kop1"/>
-        <w:rPr>
-          <w:lang w:val="nl-NL"/>
-        </w:rPr>
+        <w:pStyle w:val="Geenafstand"/>
       </w:pPr>
     </w:p>
     <w:tbl>
@@ -5913,12 +5676,467 @@
         </w:rPr>
       </w:pPr>
     </w:p>
+    <w:tbl>
+      <w:tblPr>
+        <w:tblW w:w="9360" w:type="dxa"/>
+        <w:tblCellMar>
+          <w:top w:w="15" w:type="dxa"/>
+          <w:left w:w="15" w:type="dxa"/>
+          <w:bottom w:w="15" w:type="dxa"/>
+          <w:right w:w="15" w:type="dxa"/>
+        </w:tblCellMar>
+        <w:tblLook w:val="04A0" w:firstRow="1" w:lastRow="0" w:firstColumn="1" w:lastColumn="0" w:noHBand="0" w:noVBand="1"/>
+      </w:tblPr>
+      <w:tblGrid>
+        <w:gridCol w:w="1591"/>
+        <w:gridCol w:w="7769"/>
+      </w:tblGrid>
+      <w:tr>
+        <w:tc>
+          <w:tcPr>
+            <w:tcW w:w="0" w:type="auto"/>
+            <w:tcBorders>
+              <w:top w:val="single" w:sz="6" w:space="0" w:color="000000"/>
+              <w:left w:val="single" w:sz="6" w:space="0" w:color="000000"/>
+              <w:bottom w:val="single" w:sz="6" w:space="0" w:color="000000"/>
+              <w:right w:val="single" w:sz="6" w:space="0" w:color="000000"/>
+            </w:tcBorders>
+            <w:tcMar>
+              <w:top w:w="105" w:type="dxa"/>
+              <w:left w:w="105" w:type="dxa"/>
+              <w:bottom w:w="105" w:type="dxa"/>
+              <w:right w:w="105" w:type="dxa"/>
+            </w:tcMar>
+            <w:hideMark/>
+          </w:tcPr>
+          <w:p>
+            <w:pPr>
+              <w:pStyle w:val="Geenafstand"/>
+            </w:pPr>
+            <w:r>
+              <w:t>Naam</w:t>
+            </w:r>
+          </w:p>
+        </w:tc>
+        <w:tc>
+          <w:tcPr>
+            <w:tcW w:w="0" w:type="auto"/>
+            <w:tcBorders>
+              <w:top w:val="single" w:sz="6" w:space="0" w:color="000000"/>
+              <w:left w:val="single" w:sz="6" w:space="0" w:color="000000"/>
+              <w:bottom w:val="single" w:sz="6" w:space="0" w:color="000000"/>
+              <w:right w:val="single" w:sz="6" w:space="0" w:color="000000"/>
+            </w:tcBorders>
+            <w:tcMar>
+              <w:top w:w="105" w:type="dxa"/>
+              <w:left w:w="105" w:type="dxa"/>
+              <w:bottom w:w="105" w:type="dxa"/>
+              <w:right w:w="105" w:type="dxa"/>
+            </w:tcMar>
+            <w:hideMark/>
+          </w:tcPr>
+          <w:p>
+            <w:pPr>
+              <w:pStyle w:val="Geenafstand"/>
+            </w:pPr>
+            <w:r>
+              <w:t>Budget verhuur</w:t>
+            </w:r>
+          </w:p>
+        </w:tc>
+      </w:tr>
+      <w:tr>
+        <w:tc>
+          <w:tcPr>
+            <w:tcW w:w="0" w:type="auto"/>
+            <w:tcBorders>
+              <w:top w:val="single" w:sz="6" w:space="0" w:color="000000"/>
+              <w:left w:val="single" w:sz="6" w:space="0" w:color="000000"/>
+              <w:bottom w:val="single" w:sz="6" w:space="0" w:color="000000"/>
+              <w:right w:val="single" w:sz="6" w:space="0" w:color="000000"/>
+            </w:tcBorders>
+            <w:tcMar>
+              <w:top w:w="105" w:type="dxa"/>
+              <w:left w:w="105" w:type="dxa"/>
+              <w:bottom w:w="105" w:type="dxa"/>
+              <w:right w:w="105" w:type="dxa"/>
+            </w:tcMar>
+            <w:hideMark/>
+          </w:tcPr>
+          <w:p>
+            <w:pPr>
+              <w:pStyle w:val="Geenafstand"/>
+            </w:pPr>
+            <w:r>
+              <w:t>Samenvatting</w:t>
+            </w:r>
+          </w:p>
+        </w:tc>
+        <w:tc>
+          <w:tcPr>
+            <w:tcW w:w="0" w:type="auto"/>
+            <w:tcBorders>
+              <w:top w:val="single" w:sz="6" w:space="0" w:color="000000"/>
+              <w:left w:val="single" w:sz="6" w:space="0" w:color="000000"/>
+              <w:bottom w:val="single" w:sz="6" w:space="0" w:color="000000"/>
+              <w:right w:val="single" w:sz="6" w:space="0" w:color="000000"/>
+            </w:tcBorders>
+            <w:tcMar>
+              <w:top w:w="105" w:type="dxa"/>
+              <w:left w:w="105" w:type="dxa"/>
+              <w:bottom w:w="105" w:type="dxa"/>
+              <w:right w:w="105" w:type="dxa"/>
+            </w:tcMar>
+            <w:hideMark/>
+          </w:tcPr>
+          <w:p>
+            <w:pPr>
+              <w:pStyle w:val="Geenafstand"/>
+            </w:pPr>
+            <w:r>
+              <w:t>Actor stelt een verhuur contract op middels een budget</w:t>
+            </w:r>
+          </w:p>
+        </w:tc>
+      </w:tr>
+      <w:tr>
+        <w:tc>
+          <w:tcPr>
+            <w:tcW w:w="0" w:type="auto"/>
+            <w:tcBorders>
+              <w:top w:val="single" w:sz="6" w:space="0" w:color="000000"/>
+              <w:left w:val="single" w:sz="6" w:space="0" w:color="000000"/>
+              <w:bottom w:val="single" w:sz="6" w:space="0" w:color="000000"/>
+              <w:right w:val="single" w:sz="6" w:space="0" w:color="000000"/>
+            </w:tcBorders>
+            <w:tcMar>
+              <w:top w:w="105" w:type="dxa"/>
+              <w:left w:w="105" w:type="dxa"/>
+              <w:bottom w:w="105" w:type="dxa"/>
+              <w:right w:w="105" w:type="dxa"/>
+            </w:tcMar>
+            <w:hideMark/>
+          </w:tcPr>
+          <w:p>
+            <w:pPr>
+              <w:pStyle w:val="Geenafstand"/>
+            </w:pPr>
+            <w:r>
+              <w:t>Actor</w:t>
+            </w:r>
+          </w:p>
+        </w:tc>
+        <w:tc>
+          <w:tcPr>
+            <w:tcW w:w="0" w:type="auto"/>
+            <w:tcBorders>
+              <w:top w:val="single" w:sz="6" w:space="0" w:color="000000"/>
+              <w:left w:val="single" w:sz="6" w:space="0" w:color="000000"/>
+              <w:bottom w:val="single" w:sz="6" w:space="0" w:color="000000"/>
+              <w:right w:val="single" w:sz="6" w:space="0" w:color="000000"/>
+            </w:tcBorders>
+            <w:tcMar>
+              <w:top w:w="105" w:type="dxa"/>
+              <w:left w:w="105" w:type="dxa"/>
+              <w:bottom w:w="105" w:type="dxa"/>
+              <w:right w:w="105" w:type="dxa"/>
+            </w:tcMar>
+            <w:hideMark/>
+          </w:tcPr>
+          <w:p>
+            <w:pPr>
+              <w:pStyle w:val="Geenafstand"/>
+            </w:pPr>
+            <w:r>
+              <w:t>Gebruiker, Admin.</w:t>
+            </w:r>
+          </w:p>
+        </w:tc>
+      </w:tr>
+      <w:tr>
+        <w:tc>
+          <w:tcPr>
+            <w:tcW w:w="0" w:type="auto"/>
+            <w:tcBorders>
+              <w:top w:val="single" w:sz="6" w:space="0" w:color="000000"/>
+              <w:left w:val="single" w:sz="6" w:space="0" w:color="000000"/>
+              <w:bottom w:val="single" w:sz="6" w:space="0" w:color="000000"/>
+              <w:right w:val="single" w:sz="6" w:space="0" w:color="000000"/>
+            </w:tcBorders>
+            <w:tcMar>
+              <w:top w:w="105" w:type="dxa"/>
+              <w:left w:w="105" w:type="dxa"/>
+              <w:bottom w:w="105" w:type="dxa"/>
+              <w:right w:w="105" w:type="dxa"/>
+            </w:tcMar>
+            <w:hideMark/>
+          </w:tcPr>
+          <w:p>
+            <w:pPr>
+              <w:pStyle w:val="Geenafstand"/>
+            </w:pPr>
+            <w:r>
+              <w:t>Aannames</w:t>
+            </w:r>
+          </w:p>
+        </w:tc>
+        <w:tc>
+          <w:tcPr>
+            <w:tcW w:w="0" w:type="auto"/>
+            <w:tcBorders>
+              <w:top w:val="single" w:sz="6" w:space="0" w:color="000000"/>
+              <w:left w:val="single" w:sz="6" w:space="0" w:color="000000"/>
+              <w:bottom w:val="single" w:sz="6" w:space="0" w:color="000000"/>
+              <w:right w:val="single" w:sz="6" w:space="0" w:color="000000"/>
+            </w:tcBorders>
+            <w:tcMar>
+              <w:top w:w="105" w:type="dxa"/>
+              <w:left w:w="105" w:type="dxa"/>
+              <w:bottom w:w="105" w:type="dxa"/>
+              <w:right w:w="105" w:type="dxa"/>
+            </w:tcMar>
+            <w:hideMark/>
+          </w:tcPr>
+          <w:p>
+            <w:pPr>
+              <w:pStyle w:val="Geenafstand"/>
+            </w:pPr>
+            <w:r>
+              <w:t>De actor is ingelogd, en is in het verhuur overzicht.</w:t>
+            </w:r>
+          </w:p>
+        </w:tc>
+      </w:tr>
+      <w:tr>
+        <w:tc>
+          <w:tcPr>
+            <w:tcW w:w="0" w:type="auto"/>
+            <w:tcBorders>
+              <w:top w:val="single" w:sz="6" w:space="0" w:color="000000"/>
+              <w:left w:val="single" w:sz="6" w:space="0" w:color="000000"/>
+              <w:bottom w:val="single" w:sz="6" w:space="0" w:color="000000"/>
+              <w:right w:val="single" w:sz="6" w:space="0" w:color="000000"/>
+            </w:tcBorders>
+            <w:tcMar>
+              <w:top w:w="105" w:type="dxa"/>
+              <w:left w:w="105" w:type="dxa"/>
+              <w:bottom w:w="105" w:type="dxa"/>
+              <w:right w:w="105" w:type="dxa"/>
+            </w:tcMar>
+            <w:hideMark/>
+          </w:tcPr>
+          <w:p>
+            <w:pPr>
+              <w:pStyle w:val="Geenafstand"/>
+            </w:pPr>
+            <w:r>
+              <w:t>Beschrijving</w:t>
+            </w:r>
+          </w:p>
+        </w:tc>
+        <w:tc>
+          <w:tcPr>
+            <w:tcW w:w="0" w:type="auto"/>
+            <w:tcBorders>
+              <w:top w:val="single" w:sz="6" w:space="0" w:color="000000"/>
+              <w:left w:val="single" w:sz="6" w:space="0" w:color="000000"/>
+              <w:bottom w:val="single" w:sz="6" w:space="0" w:color="000000"/>
+              <w:right w:val="single" w:sz="6" w:space="0" w:color="000000"/>
+            </w:tcBorders>
+            <w:tcMar>
+              <w:top w:w="105" w:type="dxa"/>
+              <w:left w:w="105" w:type="dxa"/>
+              <w:bottom w:w="105" w:type="dxa"/>
+              <w:right w:w="105" w:type="dxa"/>
+            </w:tcMar>
+            <w:hideMark/>
+          </w:tcPr>
+          <w:p>
+            <w:pPr>
+              <w:pStyle w:val="Geenafstand"/>
+              <w:rPr>
+                <w:rFonts w:ascii="Times New Roman" w:hAnsi="Times New Roman" w:cs="Times New Roman"/>
+              </w:rPr>
+            </w:pPr>
+          </w:p>
+          <w:p>
+            <w:pPr>
+              <w:pStyle w:val="Geenafstand"/>
+              <w:numPr>
+                <w:ilvl w:val="0"/>
+                <w:numId w:val="17"/>
+              </w:numPr>
+              <w:rPr>
+                <w:rFonts w:ascii="Times New Roman" w:hAnsi="Times New Roman" w:cs="Times New Roman"/>
+              </w:rPr>
+            </w:pPr>
+            <w:r>
+              <w:rPr>
+                <w:rFonts w:cs="Times New Roman"/>
+              </w:rPr>
+              <w:t xml:space="preserve">De actor vult </w:t>
+            </w:r>
+            <w:r>
+              <w:rPr>
+                <w:rFonts w:cs="Times New Roman"/>
+              </w:rPr>
+              <w:t>de</w:t>
+            </w:r>
+            <w:r>
+              <w:rPr>
+                <w:rFonts w:cs="Times New Roman"/>
+              </w:rPr>
+              <w:t xml:space="preserve"> email en naam in, selecteert de gewenste boten en artikelen en budget in.</w:t>
+            </w:r>
+          </w:p>
+          <w:p>
+            <w:pPr>
+              <w:pStyle w:val="Geenafstand"/>
+              <w:numPr>
+                <w:ilvl w:val="0"/>
+                <w:numId w:val="17"/>
+              </w:numPr>
+              <w:rPr>
+                <w:rFonts w:ascii="Times New Roman" w:hAnsi="Times New Roman" w:cs="Times New Roman"/>
+              </w:rPr>
+            </w:pPr>
+            <w:r>
+              <w:rPr>
+                <w:rFonts w:cs="Times New Roman"/>
+              </w:rPr>
+              <w:t>Het systeem berekent hoeveel Friese meren de actor kan bevaren met dit budget, en geeft de aantal meren weer.</w:t>
+            </w:r>
+          </w:p>
+        </w:tc>
+      </w:tr>
+      <w:tr>
+        <w:tc>
+          <w:tcPr>
+            <w:tcW w:w="0" w:type="auto"/>
+            <w:tcBorders>
+              <w:top w:val="single" w:sz="6" w:space="0" w:color="000000"/>
+              <w:left w:val="single" w:sz="6" w:space="0" w:color="000000"/>
+              <w:bottom w:val="single" w:sz="6" w:space="0" w:color="000000"/>
+              <w:right w:val="single" w:sz="6" w:space="0" w:color="000000"/>
+            </w:tcBorders>
+            <w:tcMar>
+              <w:top w:w="105" w:type="dxa"/>
+              <w:left w:w="105" w:type="dxa"/>
+              <w:bottom w:w="105" w:type="dxa"/>
+              <w:right w:w="105" w:type="dxa"/>
+            </w:tcMar>
+            <w:hideMark/>
+          </w:tcPr>
+          <w:p>
+            <w:pPr>
+              <w:pStyle w:val="Geenafstand"/>
+            </w:pPr>
+            <w:r>
+              <w:t>Uitzonderingen</w:t>
+            </w:r>
+          </w:p>
+        </w:tc>
+        <w:tc>
+          <w:tcPr>
+            <w:tcW w:w="0" w:type="auto"/>
+            <w:tcBorders>
+              <w:top w:val="single" w:sz="6" w:space="0" w:color="000000"/>
+              <w:left w:val="single" w:sz="6" w:space="0" w:color="000000"/>
+              <w:bottom w:val="single" w:sz="6" w:space="0" w:color="000000"/>
+              <w:right w:val="single" w:sz="6" w:space="0" w:color="000000"/>
+            </w:tcBorders>
+            <w:tcMar>
+              <w:top w:w="105" w:type="dxa"/>
+              <w:left w:w="105" w:type="dxa"/>
+              <w:bottom w:w="105" w:type="dxa"/>
+              <w:right w:w="105" w:type="dxa"/>
+            </w:tcMar>
+            <w:hideMark/>
+          </w:tcPr>
+          <w:p>
+            <w:pPr>
+              <w:pStyle w:val="Geenafstand"/>
+            </w:pPr>
+            <w:r>
+              <w:t>-</w:t>
+            </w:r>
+          </w:p>
+        </w:tc>
+      </w:tr>
+      <w:tr>
+        <w:tc>
+          <w:tcPr>
+            <w:tcW w:w="0" w:type="auto"/>
+            <w:tcBorders>
+              <w:top w:val="single" w:sz="6" w:space="0" w:color="000000"/>
+              <w:left w:val="single" w:sz="6" w:space="0" w:color="000000"/>
+              <w:bottom w:val="single" w:sz="6" w:space="0" w:color="000000"/>
+              <w:right w:val="single" w:sz="6" w:space="0" w:color="000000"/>
+            </w:tcBorders>
+            <w:tcMar>
+              <w:top w:w="105" w:type="dxa"/>
+              <w:left w:w="105" w:type="dxa"/>
+              <w:bottom w:w="105" w:type="dxa"/>
+              <w:right w:w="105" w:type="dxa"/>
+            </w:tcMar>
+            <w:hideMark/>
+          </w:tcPr>
+          <w:p>
+            <w:pPr>
+              <w:pStyle w:val="Geenafstand"/>
+            </w:pPr>
+            <w:r>
+              <w:t>Resultaat</w:t>
+            </w:r>
+          </w:p>
+        </w:tc>
+        <w:tc>
+          <w:tcPr>
+            <w:tcW w:w="0" w:type="auto"/>
+            <w:tcBorders>
+              <w:top w:val="single" w:sz="6" w:space="0" w:color="000000"/>
+              <w:left w:val="single" w:sz="6" w:space="0" w:color="000000"/>
+              <w:bottom w:val="single" w:sz="6" w:space="0" w:color="000000"/>
+              <w:right w:val="single" w:sz="6" w:space="0" w:color="000000"/>
+            </w:tcBorders>
+            <w:tcMar>
+              <w:top w:w="105" w:type="dxa"/>
+              <w:left w:w="105" w:type="dxa"/>
+              <w:bottom w:w="105" w:type="dxa"/>
+              <w:right w:w="105" w:type="dxa"/>
+            </w:tcMar>
+            <w:hideMark/>
+          </w:tcPr>
+          <w:p>
+            <w:pPr>
+              <w:pStyle w:val="Geenafstand"/>
+            </w:pPr>
+            <w:r>
+              <w:t>Actor krijgt een overzicht te zien van de maximale mogelijkheid met zijn budget.</w:t>
+            </w:r>
+          </w:p>
+        </w:tc>
+      </w:tr>
+    </w:tbl>
     <w:p>
       <w:pPr>
         <w:rPr>
           <w:lang w:val="nl-NL"/>
         </w:rPr>
       </w:pPr>
+    </w:p>
+    <w:p>
+      <w:pPr>
+        <w:rPr>
+          <w:lang w:val="nl-NL"/>
+        </w:rPr>
+      </w:pPr>
+      <w:r>
+        <w:rPr>
+          <w:lang w:val="nl-NL"/>
+        </w:rPr>
+        <w:br w:type="page"/>
+      </w:r>
     </w:p>
     <w:p>
       <w:pPr>
@@ -5945,7 +6163,7 @@
       <w:tr>
         <w:tc>
           <w:tcPr>
-            <w:tcW w:w="0" w:type="auto"/>
+            <w:tcW w:w="1591" w:type="dxa"/>
             <w:tcBorders>
               <w:top w:val="single" w:sz="6" w:space="0" w:color="000000"/>
               <w:left w:val="single" w:sz="6" w:space="0" w:color="000000"/>
@@ -5971,27 +6189,27 @@
         </w:tc>
         <w:tc>
           <w:tcPr>
-            <w:tcW w:w="0" w:type="auto"/>
-            <w:tcBorders>
-              <w:top w:val="single" w:sz="6" w:space="0" w:color="000000"/>
-              <w:left w:val="single" w:sz="6" w:space="0" w:color="000000"/>
-              <w:bottom w:val="single" w:sz="6" w:space="0" w:color="000000"/>
-              <w:right w:val="single" w:sz="6" w:space="0" w:color="000000"/>
-            </w:tcBorders>
-            <w:tcMar>
-              <w:top w:w="105" w:type="dxa"/>
-              <w:left w:w="105" w:type="dxa"/>
-              <w:bottom w:w="105" w:type="dxa"/>
-              <w:right w:w="105" w:type="dxa"/>
-            </w:tcMar>
-            <w:hideMark/>
-          </w:tcPr>
-          <w:p>
-            <w:pPr>
-              <w:pStyle w:val="Geenafstand"/>
-            </w:pPr>
-            <w:r>
-              <w:t>Budget verhuur</w:t>
+            <w:tcW w:w="7769" w:type="dxa"/>
+            <w:tcBorders>
+              <w:top w:val="single" w:sz="6" w:space="0" w:color="000000"/>
+              <w:left w:val="single" w:sz="6" w:space="0" w:color="000000"/>
+              <w:bottom w:val="single" w:sz="6" w:space="0" w:color="000000"/>
+              <w:right w:val="single" w:sz="6" w:space="0" w:color="000000"/>
+            </w:tcBorders>
+            <w:tcMar>
+              <w:top w:w="105" w:type="dxa"/>
+              <w:left w:w="105" w:type="dxa"/>
+              <w:bottom w:w="105" w:type="dxa"/>
+              <w:right w:w="105" w:type="dxa"/>
+            </w:tcMar>
+            <w:hideMark/>
+          </w:tcPr>
+          <w:p>
+            <w:pPr>
+              <w:pStyle w:val="Geenafstand"/>
+            </w:pPr>
+            <w:r>
+              <w:t>Exporteren huurcontract</w:t>
             </w:r>
           </w:p>
         </w:tc>
@@ -5999,7 +6217,7 @@
       <w:tr>
         <w:tc>
           <w:tcPr>
-            <w:tcW w:w="0" w:type="auto"/>
+            <w:tcW w:w="1591" w:type="dxa"/>
             <w:tcBorders>
               <w:top w:val="single" w:sz="6" w:space="0" w:color="000000"/>
               <w:left w:val="single" w:sz="6" w:space="0" w:color="000000"/>
@@ -6025,27 +6243,27 @@
         </w:tc>
         <w:tc>
           <w:tcPr>
-            <w:tcW w:w="0" w:type="auto"/>
-            <w:tcBorders>
-              <w:top w:val="single" w:sz="6" w:space="0" w:color="000000"/>
-              <w:left w:val="single" w:sz="6" w:space="0" w:color="000000"/>
-              <w:bottom w:val="single" w:sz="6" w:space="0" w:color="000000"/>
-              <w:right w:val="single" w:sz="6" w:space="0" w:color="000000"/>
-            </w:tcBorders>
-            <w:tcMar>
-              <w:top w:w="105" w:type="dxa"/>
-              <w:left w:w="105" w:type="dxa"/>
-              <w:bottom w:w="105" w:type="dxa"/>
-              <w:right w:w="105" w:type="dxa"/>
-            </w:tcMar>
-            <w:hideMark/>
-          </w:tcPr>
-          <w:p>
-            <w:pPr>
-              <w:pStyle w:val="Geenafstand"/>
-            </w:pPr>
-            <w:r>
-              <w:t>Actor stelt een verhuur contract op middels een budget</w:t>
+            <w:tcW w:w="7769" w:type="dxa"/>
+            <w:tcBorders>
+              <w:top w:val="single" w:sz="6" w:space="0" w:color="000000"/>
+              <w:left w:val="single" w:sz="6" w:space="0" w:color="000000"/>
+              <w:bottom w:val="single" w:sz="6" w:space="0" w:color="000000"/>
+              <w:right w:val="single" w:sz="6" w:space="0" w:color="000000"/>
+            </w:tcBorders>
+            <w:tcMar>
+              <w:top w:w="105" w:type="dxa"/>
+              <w:left w:w="105" w:type="dxa"/>
+              <w:bottom w:w="105" w:type="dxa"/>
+              <w:right w:w="105" w:type="dxa"/>
+            </w:tcMar>
+            <w:hideMark/>
+          </w:tcPr>
+          <w:p>
+            <w:pPr>
+              <w:pStyle w:val="Geenafstand"/>
+            </w:pPr>
+            <w:r>
+              <w:t>Actor exporteert een huurcontract naar tekstbestand.</w:t>
             </w:r>
           </w:p>
         </w:tc>
@@ -6053,7 +6271,7 @@
       <w:tr>
         <w:tc>
           <w:tcPr>
-            <w:tcW w:w="0" w:type="auto"/>
+            <w:tcW w:w="1591" w:type="dxa"/>
             <w:tcBorders>
               <w:top w:val="single" w:sz="6" w:space="0" w:color="000000"/>
               <w:left w:val="single" w:sz="6" w:space="0" w:color="000000"/>
@@ -6079,7 +6297,7 @@
         </w:tc>
         <w:tc>
           <w:tcPr>
-            <w:tcW w:w="0" w:type="auto"/>
+            <w:tcW w:w="7769" w:type="dxa"/>
             <w:tcBorders>
               <w:top w:val="single" w:sz="6" w:space="0" w:color="000000"/>
               <w:left w:val="single" w:sz="6" w:space="0" w:color="000000"/>
@@ -6107,7 +6325,7 @@
       <w:tr>
         <w:tc>
           <w:tcPr>
-            <w:tcW w:w="0" w:type="auto"/>
+            <w:tcW w:w="1591" w:type="dxa"/>
             <w:tcBorders>
               <w:top w:val="single" w:sz="6" w:space="0" w:color="000000"/>
               <w:left w:val="single" w:sz="6" w:space="0" w:color="000000"/>
@@ -6133,27 +6351,30 @@
         </w:tc>
         <w:tc>
           <w:tcPr>
-            <w:tcW w:w="0" w:type="auto"/>
-            <w:tcBorders>
-              <w:top w:val="single" w:sz="6" w:space="0" w:color="000000"/>
-              <w:left w:val="single" w:sz="6" w:space="0" w:color="000000"/>
-              <w:bottom w:val="single" w:sz="6" w:space="0" w:color="000000"/>
-              <w:right w:val="single" w:sz="6" w:space="0" w:color="000000"/>
-            </w:tcBorders>
-            <w:tcMar>
-              <w:top w:w="105" w:type="dxa"/>
-              <w:left w:w="105" w:type="dxa"/>
-              <w:bottom w:w="105" w:type="dxa"/>
-              <w:right w:w="105" w:type="dxa"/>
-            </w:tcMar>
-            <w:hideMark/>
-          </w:tcPr>
-          <w:p>
-            <w:pPr>
-              <w:pStyle w:val="Geenafstand"/>
-            </w:pPr>
-            <w:r>
-              <w:t>De actor is ingelogd.</w:t>
+            <w:tcW w:w="7769" w:type="dxa"/>
+            <w:tcBorders>
+              <w:top w:val="single" w:sz="6" w:space="0" w:color="000000"/>
+              <w:left w:val="single" w:sz="6" w:space="0" w:color="000000"/>
+              <w:bottom w:val="single" w:sz="6" w:space="0" w:color="000000"/>
+              <w:right w:val="single" w:sz="6" w:space="0" w:color="000000"/>
+            </w:tcBorders>
+            <w:tcMar>
+              <w:top w:w="105" w:type="dxa"/>
+              <w:left w:w="105" w:type="dxa"/>
+              <w:bottom w:w="105" w:type="dxa"/>
+              <w:right w:w="105" w:type="dxa"/>
+            </w:tcMar>
+            <w:hideMark/>
+          </w:tcPr>
+          <w:p>
+            <w:pPr>
+              <w:pStyle w:val="Geenafstand"/>
+            </w:pPr>
+            <w:r>
+              <w:t>De actor is ingelogd, en</w:t>
+            </w:r>
+            <w:r>
+              <w:t xml:space="preserve"> heeft een huurcontract die is ingevuld en goedgekeurd.</w:t>
             </w:r>
           </w:p>
         </w:tc>
@@ -6161,7 +6382,7 @@
       <w:tr>
         <w:tc>
           <w:tcPr>
-            <w:tcW w:w="0" w:type="auto"/>
+            <w:tcW w:w="1591" w:type="dxa"/>
             <w:tcBorders>
               <w:top w:val="single" w:sz="6" w:space="0" w:color="000000"/>
               <w:left w:val="single" w:sz="6" w:space="0" w:color="000000"/>
@@ -6187,7 +6408,7 @@
         </w:tc>
         <w:tc>
           <w:tcPr>
-            <w:tcW w:w="0" w:type="auto"/>
+            <w:tcW w:w="7769" w:type="dxa"/>
             <w:tcBorders>
               <w:top w:val="single" w:sz="6" w:space="0" w:color="000000"/>
               <w:left w:val="single" w:sz="6" w:space="0" w:color="000000"/>
@@ -6207,16 +6428,17 @@
               <w:pStyle w:val="Geenafstand"/>
               <w:numPr>
                 <w:ilvl w:val="0"/>
-                <w:numId w:val="17"/>
+                <w:numId w:val="36"/>
               </w:numPr>
               <w:rPr>
-                <w:rFonts w:ascii="Times New Roman" w:hAnsi="Times New Roman" w:cs="Times New Roman"/>
-                <w:sz w:val="24"/>
-                <w:szCs w:val="24"/>
-              </w:rPr>
-            </w:pPr>
-            <w:r>
-              <w:t>De actor navigeert naar het verhuur overzicht.</w:t>
+                <w:rFonts w:cs="Times New Roman"/>
+              </w:rPr>
+            </w:pPr>
+            <w:r>
+              <w:rPr>
+                <w:rFonts w:cs="Times New Roman"/>
+              </w:rPr>
+              <w:t>Het systeem geeft een knop exporteren weer na goedkeuring huurcontract.</w:t>
             </w:r>
           </w:p>
           <w:p>
@@ -6224,17 +6446,17 @@
               <w:pStyle w:val="Geenafstand"/>
               <w:numPr>
                 <w:ilvl w:val="0"/>
-                <w:numId w:val="17"/>
+                <w:numId w:val="36"/>
               </w:numPr>
               <w:rPr>
-                <w:rFonts w:ascii="Times New Roman" w:hAnsi="Times New Roman" w:cs="Times New Roman"/>
-              </w:rPr>
-            </w:pPr>
-            <w:r>
-              <w:rPr>
                 <w:rFonts w:cs="Times New Roman"/>
               </w:rPr>
-              <w:t>Systeem verwijst de actor naar het verhuur overzicht</w:t>
+            </w:pPr>
+            <w:r>
+              <w:rPr>
+                <w:rFonts w:cs="Times New Roman"/>
+              </w:rPr>
+              <w:t>De actor klikt op het knop exporteren.</w:t>
             </w:r>
           </w:p>
           <w:p>
@@ -6242,35 +6464,17 @@
               <w:pStyle w:val="Geenafstand"/>
               <w:numPr>
                 <w:ilvl w:val="0"/>
-                <w:numId w:val="17"/>
+                <w:numId w:val="36"/>
               </w:numPr>
               <w:rPr>
-                <w:rFonts w:ascii="Times New Roman" w:hAnsi="Times New Roman" w:cs="Times New Roman"/>
-              </w:rPr>
-            </w:pPr>
-            <w:r>
-              <w:rPr>
                 <w:rFonts w:cs="Times New Roman"/>
               </w:rPr>
-              <w:t>De actor vult zijn email en naam</w:t>
-            </w:r>
+            </w:pPr>
             <w:r>
               <w:rPr>
                 <w:rFonts w:cs="Times New Roman"/>
               </w:rPr>
-              <w:t xml:space="preserve"> in, selecteert de gewenste boten</w:t>
-            </w:r>
-            <w:r>
-              <w:rPr>
-                <w:rFonts w:cs="Times New Roman"/>
-              </w:rPr>
-              <w:t xml:space="preserve"> en artikelen</w:t>
-            </w:r>
-            <w:r>
-              <w:rPr>
-                <w:rFonts w:cs="Times New Roman"/>
-              </w:rPr>
-              <w:t xml:space="preserve"> en budget in.</w:t>
+              <w:t>Het systeem geeft een exporteer scherm weer waar de gebruiker de locatie en naam van het bestand kan opgeven.</w:t>
             </w:r>
           </w:p>
           <w:p>
@@ -6278,17 +6482,47 @@
               <w:pStyle w:val="Geenafstand"/>
               <w:numPr>
                 <w:ilvl w:val="0"/>
-                <w:numId w:val="17"/>
+                <w:numId w:val="36"/>
               </w:numPr>
               <w:rPr>
-                <w:rFonts w:ascii="Times New Roman" w:hAnsi="Times New Roman" w:cs="Times New Roman"/>
-              </w:rPr>
-            </w:pPr>
-            <w:r>
-              <w:rPr>
                 <w:rFonts w:cs="Times New Roman"/>
               </w:rPr>
-              <w:t>Het systeem berekent hoeveel Friese meren de actor kan bevaren met dit budget, en geeft de aantal meren weer.</w:t>
+            </w:pPr>
+            <w:r>
+              <w:rPr>
+                <w:rFonts w:cs="Times New Roman"/>
+              </w:rPr>
+              <w:t>De actor vult de benodigde gegevens in en drukt op opslaan.</w:t>
+            </w:r>
+          </w:p>
+          <w:p>
+            <w:pPr>
+              <w:pStyle w:val="Geenafstand"/>
+              <w:numPr>
+                <w:ilvl w:val="0"/>
+                <w:numId w:val="36"/>
+              </w:numPr>
+              <w:rPr>
+                <w:rFonts w:cs="Times New Roman"/>
+              </w:rPr>
+            </w:pPr>
+            <w:r>
+              <w:rPr>
+                <w:rFonts w:cs="Times New Roman"/>
+              </w:rPr>
+              <w:t>Het systeem slaat de</w:t>
+            </w:r>
+            <w:r>
+              <w:rPr>
+                <w:rFonts w:cs="Times New Roman"/>
+              </w:rPr>
+              <w:t xml:space="preserve"> tekst</w:t>
+            </w:r>
+            <w:r>
+              <w:rPr>
+                <w:rFonts w:cs="Times New Roman"/>
+              </w:rPr>
+              <w:t>bestand op.</w:t>
             </w:r>
           </w:p>
         </w:tc>
@@ -6296,7 +6530,7 @@
       <w:tr>
         <w:tc>
           <w:tcPr>
-            <w:tcW w:w="0" w:type="auto"/>
+            <w:tcW w:w="1591" w:type="dxa"/>
             <w:tcBorders>
               <w:top w:val="single" w:sz="6" w:space="0" w:color="000000"/>
               <w:left w:val="single" w:sz="6" w:space="0" w:color="000000"/>
@@ -6322,7 +6556,7 @@
         </w:tc>
         <w:tc>
           <w:tcPr>
-            <w:tcW w:w="0" w:type="auto"/>
+            <w:tcW w:w="7769" w:type="dxa"/>
             <w:tcBorders>
               <w:top w:val="single" w:sz="6" w:space="0" w:color="000000"/>
               <w:left w:val="single" w:sz="6" w:space="0" w:color="000000"/>
@@ -6350,54 +6584,53 @@
       <w:tr>
         <w:tc>
           <w:tcPr>
-            <w:tcW w:w="0" w:type="auto"/>
-            <w:tcBorders>
-              <w:top w:val="single" w:sz="6" w:space="0" w:color="000000"/>
-              <w:left w:val="single" w:sz="6" w:space="0" w:color="000000"/>
-              <w:bottom w:val="single" w:sz="6" w:space="0" w:color="000000"/>
-              <w:right w:val="single" w:sz="6" w:space="0" w:color="000000"/>
-            </w:tcBorders>
-            <w:tcMar>
-              <w:top w:w="105" w:type="dxa"/>
-              <w:left w:w="105" w:type="dxa"/>
-              <w:bottom w:w="105" w:type="dxa"/>
-              <w:right w:w="105" w:type="dxa"/>
-            </w:tcMar>
-            <w:hideMark/>
-          </w:tcPr>
-          <w:p>
-            <w:pPr>
-              <w:pStyle w:val="Geenafstand"/>
-            </w:pPr>
-            <w:r>
-              <w:lastRenderedPageBreak/>
+            <w:tcW w:w="1591" w:type="dxa"/>
+            <w:tcBorders>
+              <w:top w:val="single" w:sz="6" w:space="0" w:color="000000"/>
+              <w:left w:val="single" w:sz="6" w:space="0" w:color="000000"/>
+              <w:bottom w:val="single" w:sz="6" w:space="0" w:color="000000"/>
+              <w:right w:val="single" w:sz="6" w:space="0" w:color="000000"/>
+            </w:tcBorders>
+            <w:tcMar>
+              <w:top w:w="105" w:type="dxa"/>
+              <w:left w:w="105" w:type="dxa"/>
+              <w:bottom w:w="105" w:type="dxa"/>
+              <w:right w:w="105" w:type="dxa"/>
+            </w:tcMar>
+            <w:hideMark/>
+          </w:tcPr>
+          <w:p>
+            <w:pPr>
+              <w:pStyle w:val="Geenafstand"/>
+            </w:pPr>
+            <w:r>
               <w:t>Resultaat</w:t>
             </w:r>
           </w:p>
         </w:tc>
         <w:tc>
           <w:tcPr>
-            <w:tcW w:w="0" w:type="auto"/>
-            <w:tcBorders>
-              <w:top w:val="single" w:sz="6" w:space="0" w:color="000000"/>
-              <w:left w:val="single" w:sz="6" w:space="0" w:color="000000"/>
-              <w:bottom w:val="single" w:sz="6" w:space="0" w:color="000000"/>
-              <w:right w:val="single" w:sz="6" w:space="0" w:color="000000"/>
-            </w:tcBorders>
-            <w:tcMar>
-              <w:top w:w="105" w:type="dxa"/>
-              <w:left w:w="105" w:type="dxa"/>
-              <w:bottom w:w="105" w:type="dxa"/>
-              <w:right w:w="105" w:type="dxa"/>
-            </w:tcMar>
-            <w:hideMark/>
-          </w:tcPr>
-          <w:p>
-            <w:pPr>
-              <w:pStyle w:val="Geenafstand"/>
-            </w:pPr>
-            <w:r>
-              <w:t>Actor krijgt een overzicht te zien van de maximale mogelijkheid met zijn budget.</w:t>
+            <w:tcW w:w="7769" w:type="dxa"/>
+            <w:tcBorders>
+              <w:top w:val="single" w:sz="6" w:space="0" w:color="000000"/>
+              <w:left w:val="single" w:sz="6" w:space="0" w:color="000000"/>
+              <w:bottom w:val="single" w:sz="6" w:space="0" w:color="000000"/>
+              <w:right w:val="single" w:sz="6" w:space="0" w:color="000000"/>
+            </w:tcBorders>
+            <w:tcMar>
+              <w:top w:w="105" w:type="dxa"/>
+              <w:left w:w="105" w:type="dxa"/>
+              <w:bottom w:w="105" w:type="dxa"/>
+              <w:right w:w="105" w:type="dxa"/>
+            </w:tcMar>
+            <w:hideMark/>
+          </w:tcPr>
+          <w:p>
+            <w:pPr>
+              <w:pStyle w:val="Geenafstand"/>
+            </w:pPr>
+            <w:r>
+              <w:t>Huurcontract is opgeslagen als een tekstbestand.</w:t>
             </w:r>
           </w:p>
         </w:tc>
@@ -6409,19 +6642,6 @@
           <w:lang w:val="nl-NL"/>
         </w:rPr>
       </w:pPr>
-    </w:p>
-    <w:p>
-      <w:pPr>
-        <w:rPr>
-          <w:lang w:val="nl-NL"/>
-        </w:rPr>
-      </w:pPr>
-      <w:r>
-        <w:rPr>
-          <w:lang w:val="nl-NL"/>
-        </w:rPr>
-        <w:br w:type="page"/>
-      </w:r>
     </w:p>
     <w:p>
       <w:pPr>
@@ -6448,7 +6668,7 @@
       <w:tr>
         <w:tc>
           <w:tcPr>
-            <w:tcW w:w="1591" w:type="dxa"/>
+            <w:tcW w:w="0" w:type="auto"/>
             <w:tcBorders>
               <w:top w:val="single" w:sz="6" w:space="0" w:color="000000"/>
               <w:left w:val="single" w:sz="6" w:space="0" w:color="000000"/>
@@ -6474,27 +6694,27 @@
         </w:tc>
         <w:tc>
           <w:tcPr>
-            <w:tcW w:w="7769" w:type="dxa"/>
-            <w:tcBorders>
-              <w:top w:val="single" w:sz="6" w:space="0" w:color="000000"/>
-              <w:left w:val="single" w:sz="6" w:space="0" w:color="000000"/>
-              <w:bottom w:val="single" w:sz="6" w:space="0" w:color="000000"/>
-              <w:right w:val="single" w:sz="6" w:space="0" w:color="000000"/>
-            </w:tcBorders>
-            <w:tcMar>
-              <w:top w:w="105" w:type="dxa"/>
-              <w:left w:w="105" w:type="dxa"/>
-              <w:bottom w:w="105" w:type="dxa"/>
-              <w:right w:w="105" w:type="dxa"/>
-            </w:tcMar>
-            <w:hideMark/>
-          </w:tcPr>
-          <w:p>
-            <w:pPr>
-              <w:pStyle w:val="Geenafstand"/>
-            </w:pPr>
-            <w:r>
-              <w:t>Exporteren huurcontract</w:t>
+            <w:tcW w:w="0" w:type="auto"/>
+            <w:tcBorders>
+              <w:top w:val="single" w:sz="6" w:space="0" w:color="000000"/>
+              <w:left w:val="single" w:sz="6" w:space="0" w:color="000000"/>
+              <w:bottom w:val="single" w:sz="6" w:space="0" w:color="000000"/>
+              <w:right w:val="single" w:sz="6" w:space="0" w:color="000000"/>
+            </w:tcBorders>
+            <w:tcMar>
+              <w:top w:w="105" w:type="dxa"/>
+              <w:left w:w="105" w:type="dxa"/>
+              <w:bottom w:w="105" w:type="dxa"/>
+              <w:right w:w="105" w:type="dxa"/>
+            </w:tcMar>
+            <w:hideMark/>
+          </w:tcPr>
+          <w:p>
+            <w:pPr>
+              <w:pStyle w:val="Geenafstand"/>
+            </w:pPr>
+            <w:r>
+              <w:t>Berekenen gevoelstemperatuur</w:t>
             </w:r>
           </w:p>
         </w:tc>
@@ -6502,7 +6722,7 @@
       <w:tr>
         <w:tc>
           <w:tcPr>
-            <w:tcW w:w="1591" w:type="dxa"/>
+            <w:tcW w:w="0" w:type="auto"/>
             <w:tcBorders>
               <w:top w:val="single" w:sz="6" w:space="0" w:color="000000"/>
               <w:left w:val="single" w:sz="6" w:space="0" w:color="000000"/>
@@ -6528,27 +6748,27 @@
         </w:tc>
         <w:tc>
           <w:tcPr>
-            <w:tcW w:w="7769" w:type="dxa"/>
-            <w:tcBorders>
-              <w:top w:val="single" w:sz="6" w:space="0" w:color="000000"/>
-              <w:left w:val="single" w:sz="6" w:space="0" w:color="000000"/>
-              <w:bottom w:val="single" w:sz="6" w:space="0" w:color="000000"/>
-              <w:right w:val="single" w:sz="6" w:space="0" w:color="000000"/>
-            </w:tcBorders>
-            <w:tcMar>
-              <w:top w:w="105" w:type="dxa"/>
-              <w:left w:w="105" w:type="dxa"/>
-              <w:bottom w:w="105" w:type="dxa"/>
-              <w:right w:w="105" w:type="dxa"/>
-            </w:tcMar>
-            <w:hideMark/>
-          </w:tcPr>
-          <w:p>
-            <w:pPr>
-              <w:pStyle w:val="Geenafstand"/>
-            </w:pPr>
-            <w:r>
-              <w:t>Actor exporteert een huurcontract naar tekstbestand.</w:t>
+            <w:tcW w:w="0" w:type="auto"/>
+            <w:tcBorders>
+              <w:top w:val="single" w:sz="6" w:space="0" w:color="000000"/>
+              <w:left w:val="single" w:sz="6" w:space="0" w:color="000000"/>
+              <w:bottom w:val="single" w:sz="6" w:space="0" w:color="000000"/>
+              <w:right w:val="single" w:sz="6" w:space="0" w:color="000000"/>
+            </w:tcBorders>
+            <w:tcMar>
+              <w:top w:w="105" w:type="dxa"/>
+              <w:left w:w="105" w:type="dxa"/>
+              <w:bottom w:w="105" w:type="dxa"/>
+              <w:right w:w="105" w:type="dxa"/>
+            </w:tcMar>
+            <w:hideMark/>
+          </w:tcPr>
+          <w:p>
+            <w:pPr>
+              <w:pStyle w:val="Geenafstand"/>
+            </w:pPr>
+            <w:r>
+              <w:t>Een actor berekent het gevoelstemperatuur op het water doormiddel van de applicatie.</w:t>
             </w:r>
           </w:p>
         </w:tc>
@@ -6556,7 +6776,7 @@
       <w:tr>
         <w:tc>
           <w:tcPr>
-            <w:tcW w:w="1591" w:type="dxa"/>
+            <w:tcW w:w="0" w:type="auto"/>
             <w:tcBorders>
               <w:top w:val="single" w:sz="6" w:space="0" w:color="000000"/>
               <w:left w:val="single" w:sz="6" w:space="0" w:color="000000"/>
@@ -6582,7 +6802,7 @@
         </w:tc>
         <w:tc>
           <w:tcPr>
-            <w:tcW w:w="7769" w:type="dxa"/>
+            <w:tcW w:w="0" w:type="auto"/>
             <w:tcBorders>
               <w:top w:val="single" w:sz="6" w:space="0" w:color="000000"/>
               <w:left w:val="single" w:sz="6" w:space="0" w:color="000000"/>
@@ -6610,7 +6830,7 @@
       <w:tr>
         <w:tc>
           <w:tcPr>
-            <w:tcW w:w="1591" w:type="dxa"/>
+            <w:tcW w:w="0" w:type="auto"/>
             <w:tcBorders>
               <w:top w:val="single" w:sz="6" w:space="0" w:color="000000"/>
               <w:left w:val="single" w:sz="6" w:space="0" w:color="000000"/>
@@ -6636,30 +6856,30 @@
         </w:tc>
         <w:tc>
           <w:tcPr>
-            <w:tcW w:w="7769" w:type="dxa"/>
-            <w:tcBorders>
-              <w:top w:val="single" w:sz="6" w:space="0" w:color="000000"/>
-              <w:left w:val="single" w:sz="6" w:space="0" w:color="000000"/>
-              <w:bottom w:val="single" w:sz="6" w:space="0" w:color="000000"/>
-              <w:right w:val="single" w:sz="6" w:space="0" w:color="000000"/>
-            </w:tcBorders>
-            <w:tcMar>
-              <w:top w:w="105" w:type="dxa"/>
-              <w:left w:w="105" w:type="dxa"/>
-              <w:bottom w:w="105" w:type="dxa"/>
-              <w:right w:w="105" w:type="dxa"/>
-            </w:tcMar>
-            <w:hideMark/>
-          </w:tcPr>
-          <w:p>
-            <w:pPr>
-              <w:pStyle w:val="Geenafstand"/>
-            </w:pPr>
-            <w:r>
-              <w:t>De actor is ingelogd, en</w:t>
-            </w:r>
-            <w:r>
-              <w:t xml:space="preserve"> heeft een huurcontract die is ingevuld en goedgekeurd.</w:t>
+            <w:tcW w:w="0" w:type="auto"/>
+            <w:tcBorders>
+              <w:top w:val="single" w:sz="6" w:space="0" w:color="000000"/>
+              <w:left w:val="single" w:sz="6" w:space="0" w:color="000000"/>
+              <w:bottom w:val="single" w:sz="6" w:space="0" w:color="000000"/>
+              <w:right w:val="single" w:sz="6" w:space="0" w:color="000000"/>
+            </w:tcBorders>
+            <w:tcMar>
+              <w:top w:w="105" w:type="dxa"/>
+              <w:left w:w="105" w:type="dxa"/>
+              <w:bottom w:w="105" w:type="dxa"/>
+              <w:right w:w="105" w:type="dxa"/>
+            </w:tcMar>
+            <w:hideMark/>
+          </w:tcPr>
+          <w:p>
+            <w:pPr>
+              <w:pStyle w:val="Geenafstand"/>
+              <w:tabs>
+                <w:tab w:val="left" w:pos="6108"/>
+              </w:tabs>
+            </w:pPr>
+            <w:r>
+              <w:t>De actor is ingelogd.</w:t>
             </w:r>
           </w:p>
         </w:tc>
@@ -6667,7 +6887,7 @@
       <w:tr>
         <w:tc>
           <w:tcPr>
-            <w:tcW w:w="1591" w:type="dxa"/>
+            <w:tcW w:w="0" w:type="auto"/>
             <w:tcBorders>
               <w:top w:val="single" w:sz="6" w:space="0" w:color="000000"/>
               <w:left w:val="single" w:sz="6" w:space="0" w:color="000000"/>
@@ -6693,7 +6913,7 @@
         </w:tc>
         <w:tc>
           <w:tcPr>
-            <w:tcW w:w="7769" w:type="dxa"/>
+            <w:tcW w:w="0" w:type="auto"/>
             <w:tcBorders>
               <w:top w:val="single" w:sz="6" w:space="0" w:color="000000"/>
               <w:left w:val="single" w:sz="6" w:space="0" w:color="000000"/>
@@ -6713,17 +6933,11 @@
               <w:pStyle w:val="Geenafstand"/>
               <w:numPr>
                 <w:ilvl w:val="0"/>
-                <w:numId w:val="36"/>
+                <w:numId w:val="20"/>
               </w:numPr>
-              <w:rPr>
-                <w:rFonts w:cs="Times New Roman"/>
-              </w:rPr>
-            </w:pPr>
-            <w:r>
-              <w:rPr>
-                <w:rFonts w:cs="Times New Roman"/>
-              </w:rPr>
-              <w:t>Het systeem geeft een knop exporteren weer na goedkeuring huurcontract.</w:t>
+            </w:pPr>
+            <w:r>
+              <w:t>De actor selecteert importeren bestand.</w:t>
             </w:r>
           </w:p>
           <w:p>
@@ -6731,17 +6945,11 @@
               <w:pStyle w:val="Geenafstand"/>
               <w:numPr>
                 <w:ilvl w:val="0"/>
-                <w:numId w:val="36"/>
+                <w:numId w:val="20"/>
               </w:numPr>
-              <w:rPr>
-                <w:rFonts w:cs="Times New Roman"/>
-              </w:rPr>
-            </w:pPr>
-            <w:r>
-              <w:rPr>
-                <w:rFonts w:cs="Times New Roman"/>
-              </w:rPr>
-              <w:t>De actor klikt op het knop exporteren.</w:t>
+            </w:pPr>
+            <w:r>
+              <w:t>Het systeem geeft een open bestand scherm weer.</w:t>
             </w:r>
           </w:p>
           <w:p>
@@ -6749,17 +6957,11 @@
               <w:pStyle w:val="Geenafstand"/>
               <w:numPr>
                 <w:ilvl w:val="0"/>
-                <w:numId w:val="36"/>
+                <w:numId w:val="20"/>
               </w:numPr>
-              <w:rPr>
-                <w:rFonts w:cs="Times New Roman"/>
-              </w:rPr>
-            </w:pPr>
-            <w:r>
-              <w:rPr>
-                <w:rFonts w:cs="Times New Roman"/>
-              </w:rPr>
-              <w:t>Het systeem geeft een exporteer scherm weer waar de gebruiker de locatie en naam van het bestand kan opgeven.</w:t>
+            </w:pPr>
+            <w:r>
+              <w:t>De actor selecteert de bestand en bevestigd dit.[1]</w:t>
             </w:r>
           </w:p>
           <w:p>
@@ -6767,47 +6969,11 @@
               <w:pStyle w:val="Geenafstand"/>
               <w:numPr>
                 <w:ilvl w:val="0"/>
-                <w:numId w:val="36"/>
+                <w:numId w:val="20"/>
               </w:numPr>
-              <w:rPr>
-                <w:rFonts w:cs="Times New Roman"/>
-              </w:rPr>
-            </w:pPr>
-            <w:r>
-              <w:rPr>
-                <w:rFonts w:cs="Times New Roman"/>
-              </w:rPr>
-              <w:t>De actor vult de benodigde gegevens in en drukt op opslaan.</w:t>
-            </w:r>
-          </w:p>
-          <w:p>
-            <w:pPr>
-              <w:pStyle w:val="Geenafstand"/>
-              <w:numPr>
-                <w:ilvl w:val="0"/>
-                <w:numId w:val="36"/>
-              </w:numPr>
-              <w:rPr>
-                <w:rFonts w:cs="Times New Roman"/>
-              </w:rPr>
-            </w:pPr>
-            <w:r>
-              <w:rPr>
-                <w:rFonts w:cs="Times New Roman"/>
-              </w:rPr>
-              <w:t>Het systeem slaat de</w:t>
-            </w:r>
-            <w:r>
-              <w:rPr>
-                <w:rFonts w:cs="Times New Roman"/>
-              </w:rPr>
-              <w:t xml:space="preserve"> tekst</w:t>
-            </w:r>
-            <w:r>
-              <w:rPr>
-                <w:rFonts w:cs="Times New Roman"/>
-              </w:rPr>
-              <w:t>bestand op.</w:t>
+            </w:pPr>
+            <w:r>
+              <w:t>Het systeem leest de input bestand en berekend het gevoelstemperatuur per dag, en geeft dit weer.</w:t>
             </w:r>
           </w:p>
         </w:tc>
@@ -6815,7 +6981,7 @@
       <w:tr>
         <w:tc>
           <w:tcPr>
-            <w:tcW w:w="1591" w:type="dxa"/>
+            <w:tcW w:w="0" w:type="auto"/>
             <w:tcBorders>
               <w:top w:val="single" w:sz="6" w:space="0" w:color="000000"/>
               <w:left w:val="single" w:sz="6" w:space="0" w:color="000000"/>
@@ -6841,27 +7007,27 @@
         </w:tc>
         <w:tc>
           <w:tcPr>
-            <w:tcW w:w="7769" w:type="dxa"/>
-            <w:tcBorders>
-              <w:top w:val="single" w:sz="6" w:space="0" w:color="000000"/>
-              <w:left w:val="single" w:sz="6" w:space="0" w:color="000000"/>
-              <w:bottom w:val="single" w:sz="6" w:space="0" w:color="000000"/>
-              <w:right w:val="single" w:sz="6" w:space="0" w:color="000000"/>
-            </w:tcBorders>
-            <w:tcMar>
-              <w:top w:w="105" w:type="dxa"/>
-              <w:left w:w="105" w:type="dxa"/>
-              <w:bottom w:w="105" w:type="dxa"/>
-              <w:right w:w="105" w:type="dxa"/>
-            </w:tcMar>
-            <w:hideMark/>
-          </w:tcPr>
-          <w:p>
-            <w:pPr>
-              <w:pStyle w:val="Geenafstand"/>
-            </w:pPr>
-            <w:r>
-              <w:t>-</w:t>
+            <w:tcW w:w="0" w:type="auto"/>
+            <w:tcBorders>
+              <w:top w:val="single" w:sz="6" w:space="0" w:color="000000"/>
+              <w:left w:val="single" w:sz="6" w:space="0" w:color="000000"/>
+              <w:bottom w:val="single" w:sz="6" w:space="0" w:color="000000"/>
+              <w:right w:val="single" w:sz="6" w:space="0" w:color="000000"/>
+            </w:tcBorders>
+            <w:tcMar>
+              <w:top w:w="105" w:type="dxa"/>
+              <w:left w:w="105" w:type="dxa"/>
+              <w:bottom w:w="105" w:type="dxa"/>
+              <w:right w:w="105" w:type="dxa"/>
+            </w:tcMar>
+            <w:hideMark/>
+          </w:tcPr>
+          <w:p>
+            <w:pPr>
+              <w:pStyle w:val="Geenafstand"/>
+            </w:pPr>
+            <w:r>
+              <w:t>[1]De actor selecteert een onjuist bestandstype en/of een bestand met verkeerde informatie. De applicatie geeft een foutmelding weer, en de actor wordt terug verwezen naar stap 2.</w:t>
             </w:r>
           </w:p>
         </w:tc>
@@ -6869,7 +7035,7 @@
       <w:tr>
         <w:tc>
           <w:tcPr>
-            <w:tcW w:w="1591" w:type="dxa"/>
+            <w:tcW w:w="0" w:type="auto"/>
             <w:tcBorders>
               <w:top w:val="single" w:sz="6" w:space="0" w:color="000000"/>
               <w:left w:val="single" w:sz="6" w:space="0" w:color="000000"/>
@@ -6895,27 +7061,27 @@
         </w:tc>
         <w:tc>
           <w:tcPr>
-            <w:tcW w:w="7769" w:type="dxa"/>
-            <w:tcBorders>
-              <w:top w:val="single" w:sz="6" w:space="0" w:color="000000"/>
-              <w:left w:val="single" w:sz="6" w:space="0" w:color="000000"/>
-              <w:bottom w:val="single" w:sz="6" w:space="0" w:color="000000"/>
-              <w:right w:val="single" w:sz="6" w:space="0" w:color="000000"/>
-            </w:tcBorders>
-            <w:tcMar>
-              <w:top w:w="105" w:type="dxa"/>
-              <w:left w:w="105" w:type="dxa"/>
-              <w:bottom w:w="105" w:type="dxa"/>
-              <w:right w:w="105" w:type="dxa"/>
-            </w:tcMar>
-            <w:hideMark/>
-          </w:tcPr>
-          <w:p>
-            <w:pPr>
-              <w:pStyle w:val="Geenafstand"/>
-            </w:pPr>
-            <w:r>
-              <w:t>Huurcontract is opgeslagen als een tekstbestand.</w:t>
+            <w:tcW w:w="0" w:type="auto"/>
+            <w:tcBorders>
+              <w:top w:val="single" w:sz="6" w:space="0" w:color="000000"/>
+              <w:left w:val="single" w:sz="6" w:space="0" w:color="000000"/>
+              <w:bottom w:val="single" w:sz="6" w:space="0" w:color="000000"/>
+              <w:right w:val="single" w:sz="6" w:space="0" w:color="000000"/>
+            </w:tcBorders>
+            <w:tcMar>
+              <w:top w:w="105" w:type="dxa"/>
+              <w:left w:w="105" w:type="dxa"/>
+              <w:bottom w:w="105" w:type="dxa"/>
+              <w:right w:w="105" w:type="dxa"/>
+            </w:tcMar>
+            <w:hideMark/>
+          </w:tcPr>
+          <w:p>
+            <w:pPr>
+              <w:pStyle w:val="Geenafstand"/>
+            </w:pPr>
+            <w:r>
+              <w:t>De actor krijgt een lijst van temperaturen en datums te zien.</w:t>
             </w:r>
           </w:p>
         </w:tc>
@@ -6927,6 +7093,19 @@
           <w:lang w:val="nl-NL"/>
         </w:rPr>
       </w:pPr>
+    </w:p>
+    <w:p>
+      <w:pPr>
+        <w:rPr>
+          <w:lang w:val="nl-NL"/>
+        </w:rPr>
+      </w:pPr>
+      <w:r>
+        <w:rPr>
+          <w:lang w:val="nl-NL"/>
+        </w:rPr>
+        <w:br w:type="page"/>
+      </w:r>
     </w:p>
     <w:p>
       <w:pPr>
@@ -6999,7 +7178,7 @@
               <w:pStyle w:val="Geenafstand"/>
             </w:pPr>
             <w:r>
-              <w:t>Berekenen gevoelstemperatuur</w:t>
+              <w:t>Spelen Minigame.</w:t>
             </w:r>
           </w:p>
         </w:tc>
@@ -7053,7 +7232,7 @@
               <w:pStyle w:val="Geenafstand"/>
             </w:pPr>
             <w:r>
-              <w:t>Een actor berekent het gevoelstemperatuur op het water doormiddel van de applicatie.</w:t>
+              <w:t>Een actor speelt de minigame voor zeilboten.</w:t>
             </w:r>
           </w:p>
         </w:tc>
@@ -7159,12 +7338,9 @@
           <w:p>
             <w:pPr>
               <w:pStyle w:val="Geenafstand"/>
-              <w:tabs>
-                <w:tab w:val="left" w:pos="6108"/>
-              </w:tabs>
-            </w:pPr>
-            <w:r>
-              <w:t>De actor is ingelogd.</w:t>
+            </w:pPr>
+            <w:r>
+              <w:t>-</w:t>
             </w:r>
           </w:p>
         </w:tc>
@@ -7218,17 +7394,11 @@
               <w:pStyle w:val="Geenafstand"/>
               <w:numPr>
                 <w:ilvl w:val="0"/>
-                <w:numId w:val="20"/>
+                <w:numId w:val="28"/>
               </w:numPr>
             </w:pPr>
             <w:r>
-              <w:t xml:space="preserve">De actor  </w:t>
-            </w:r>
-            <w:r>
-              <w:t xml:space="preserve">navigeert naar </w:t>
-            </w:r>
-            <w:r>
-              <w:t>gevoelstemperatuur.</w:t>
+              <w:t>Het systeem geeft bij het verhuren van zeilboten de optie weer om een minigame te spelen.</w:t>
             </w:r>
           </w:p>
           <w:p>
@@ -7236,11 +7406,11 @@
               <w:pStyle w:val="Geenafstand"/>
               <w:numPr>
                 <w:ilvl w:val="0"/>
-                <w:numId w:val="20"/>
+                <w:numId w:val="28"/>
               </w:numPr>
             </w:pPr>
             <w:r>
-              <w:t>Het systeem geeft een overzicht weer.</w:t>
+              <w:t>De actor kiest minigame spelen.</w:t>
             </w:r>
           </w:p>
           <w:p>
@@ -7248,47 +7418,11 @@
               <w:pStyle w:val="Geenafstand"/>
               <w:numPr>
                 <w:ilvl w:val="0"/>
-                <w:numId w:val="20"/>
+                <w:numId w:val="28"/>
               </w:numPr>
             </w:pPr>
             <w:r>
-              <w:t>De actor selecteert importeren bestand.</w:t>
-            </w:r>
-          </w:p>
-          <w:p>
-            <w:pPr>
-              <w:pStyle w:val="Geenafstand"/>
-              <w:numPr>
-                <w:ilvl w:val="0"/>
-                <w:numId w:val="20"/>
-              </w:numPr>
-            </w:pPr>
-            <w:r>
-              <w:t>Het systeem geeft een open bestand scherm weer.</w:t>
-            </w:r>
-          </w:p>
-          <w:p>
-            <w:pPr>
-              <w:pStyle w:val="Geenafstand"/>
-              <w:numPr>
-                <w:ilvl w:val="0"/>
-                <w:numId w:val="20"/>
-              </w:numPr>
-            </w:pPr>
-            <w:r>
-              <w:t>De actor selecteert de bestand en bevestigd dit.[1]</w:t>
-            </w:r>
-          </w:p>
-          <w:p>
-            <w:pPr>
-              <w:pStyle w:val="Geenafstand"/>
-              <w:numPr>
-                <w:ilvl w:val="0"/>
-                <w:numId w:val="20"/>
-              </w:numPr>
-            </w:pPr>
-            <w:r>
-              <w:t>Het systeem leest de input bestand en berekend het gevoelstemperatuur per dag, en geeft dit weer.</w:t>
+              <w:t>Het systeem geeft een overzicht weer voor het spelen van de minigame,</w:t>
             </w:r>
           </w:p>
         </w:tc>
@@ -7342,7 +7476,7 @@
               <w:pStyle w:val="Geenafstand"/>
             </w:pPr>
             <w:r>
-              <w:t>[1]De actor selecteert een onjuist bestandstype en/of een bestand met verkeerde informatie. De applicatie geeft een foutmelding weer, en de actor wordt terug verwezen naar stap 2.</w:t>
+              <w:t>-</w:t>
             </w:r>
           </w:p>
         </w:tc>
@@ -7396,32 +7530,12 @@
               <w:pStyle w:val="Geenafstand"/>
             </w:pPr>
             <w:r>
-              <w:t>De actor krijgt een lijst van temperaturen en datums te zien.</w:t>
+              <w:t>Actor speelt de zeilboten minigame.</w:t>
             </w:r>
           </w:p>
         </w:tc>
       </w:tr>
     </w:tbl>
-    <w:p>
-      <w:pPr>
-        <w:rPr>
-          <w:lang w:val="nl-NL"/>
-        </w:rPr>
-      </w:pPr>
-    </w:p>
-    <w:p>
-      <w:pPr>
-        <w:rPr>
-          <w:lang w:val="nl-NL"/>
-        </w:rPr>
-      </w:pPr>
-      <w:r>
-        <w:rPr>
-          <w:lang w:val="nl-NL"/>
-        </w:rPr>
-        <w:br w:type="page"/>
-      </w:r>
-    </w:p>
     <w:p>
       <w:pPr>
         <w:rPr>
@@ -7493,7 +7607,10 @@
               <w:pStyle w:val="Geenafstand"/>
             </w:pPr>
             <w:r>
-              <w:t>Spelen Minigame.</w:t>
+              <w:t>Toevoegen artikelen</w:t>
+            </w:r>
+            <w:r>
+              <w:t>.</w:t>
             </w:r>
           </w:p>
         </w:tc>
@@ -7547,7 +7664,10 @@
               <w:pStyle w:val="Geenafstand"/>
             </w:pPr>
             <w:r>
-              <w:t>Een actor speelt de minigame voor zeilboten.</w:t>
+              <w:t xml:space="preserve">Een actor </w:t>
+            </w:r>
+            <w:r>
+              <w:t>voegt artikelen toe, dit kan boten of bijbehorende artikelen zijn.</w:t>
             </w:r>
           </w:p>
         </w:tc>
@@ -7601,7 +7721,7 @@
               <w:pStyle w:val="Geenafstand"/>
             </w:pPr>
             <w:r>
-              <w:t>Gebruiker, Admin.</w:t>
+              <w:t>Admin</w:t>
             </w:r>
           </w:p>
         </w:tc>
@@ -7655,7 +7775,7 @@
               <w:pStyle w:val="Geenafstand"/>
             </w:pPr>
             <w:r>
-              <w:t>-</w:t>
+              <w:t>Actor bevindt zich in het artikel overzicht.</w:t>
             </w:r>
           </w:p>
         </w:tc>
@@ -7709,11 +7829,19 @@
               <w:pStyle w:val="Geenafstand"/>
               <w:numPr>
                 <w:ilvl w:val="0"/>
-                <w:numId w:val="28"/>
+                <w:numId w:val="32"/>
               </w:numPr>
-            </w:pPr>
-            <w:r>
-              <w:t>Het systeem geeft bij het verhuren van zeilboten de optie weer om een minigame te spelen.</w:t>
+              <w:rPr>
+                <w:rFonts w:ascii="Times New Roman" w:hAnsi="Times New Roman" w:cs="Times New Roman"/>
+                <w:sz w:val="24"/>
+                <w:szCs w:val="24"/>
+              </w:rPr>
+            </w:pPr>
+            <w:r>
+              <w:t xml:space="preserve">De actor  </w:t>
+            </w:r>
+            <w:r>
+              <w:t>drukt op toevoegen artikel.</w:t>
             </w:r>
           </w:p>
           <w:p>
@@ -7721,11 +7849,16 @@
               <w:pStyle w:val="Geenafstand"/>
               <w:numPr>
                 <w:ilvl w:val="0"/>
-                <w:numId w:val="28"/>
+                <w:numId w:val="32"/>
               </w:numPr>
-            </w:pPr>
-            <w:r>
-              <w:t>De actor kiest minigame spelen.</w:t>
+              <w:rPr>
+                <w:rFonts w:ascii="Times New Roman" w:hAnsi="Times New Roman" w:cs="Times New Roman"/>
+                <w:sz w:val="24"/>
+                <w:szCs w:val="24"/>
+              </w:rPr>
+            </w:pPr>
+            <w:r>
+              <w:t>Het systeem geeft een overzicht weer voor het toevoegen van een artikel.</w:t>
             </w:r>
           </w:p>
           <w:p>
@@ -7733,11 +7866,33 @@
               <w:pStyle w:val="Geenafstand"/>
               <w:numPr>
                 <w:ilvl w:val="0"/>
-                <w:numId w:val="28"/>
+                <w:numId w:val="32"/>
               </w:numPr>
-            </w:pPr>
-            <w:r>
-              <w:t>Het systeem geeft een overzicht weer voor het spelen van de minigame,</w:t>
+              <w:rPr>
+                <w:rFonts w:ascii="Times New Roman" w:hAnsi="Times New Roman" w:cs="Times New Roman"/>
+                <w:sz w:val="24"/>
+                <w:szCs w:val="24"/>
+              </w:rPr>
+            </w:pPr>
+            <w:r>
+              <w:t>De actor selecteert de type artikel, vult de benodigde gegevens in en drukt op bevestigen.[1]</w:t>
+            </w:r>
+          </w:p>
+          <w:p>
+            <w:pPr>
+              <w:pStyle w:val="Geenafstand"/>
+              <w:numPr>
+                <w:ilvl w:val="0"/>
+                <w:numId w:val="32"/>
+              </w:numPr>
+              <w:rPr>
+                <w:rFonts w:ascii="Times New Roman" w:hAnsi="Times New Roman" w:cs="Times New Roman"/>
+                <w:sz w:val="24"/>
+                <w:szCs w:val="24"/>
+              </w:rPr>
+            </w:pPr>
+            <w:r>
+              <w:t>Het systeem slaat het nieuwe artikel op.</w:t>
             </w:r>
           </w:p>
         </w:tc>
@@ -7791,12 +7946,15 @@
               <w:pStyle w:val="Geenafstand"/>
             </w:pPr>
             <w:r>
-              <w:t>-</w:t>
+              <w:t>[1]Actor vult voor een boot, een niet unieke naam in. Het systeem geeft hier een melding over en verwijst de actor naar stap 2.</w:t>
             </w:r>
           </w:p>
         </w:tc>
       </w:tr>
       <w:tr>
+        <w:trPr>
+          <w:trHeight w:val="380"/>
+        </w:trPr>
         <w:tc>
           <w:tcPr>
             <w:tcW w:w="0" w:type="auto"/>
@@ -7845,7 +8003,10 @@
               <w:pStyle w:val="Geenafstand"/>
             </w:pPr>
             <w:r>
-              <w:t>Actor speelt de zeilboten minigame.</w:t>
+              <w:t xml:space="preserve">Actor </w:t>
+            </w:r>
+            <w:r>
+              <w:t>heeft een nieuwe artikel toegevoegd.</w:t>
             </w:r>
           </w:p>
         </w:tc>
@@ -7857,6 +8018,19 @@
           <w:lang w:val="nl-NL"/>
         </w:rPr>
       </w:pPr>
+    </w:p>
+    <w:p>
+      <w:pPr>
+        <w:rPr>
+          <w:lang w:val="nl-NL"/>
+        </w:rPr>
+      </w:pPr>
+      <w:r>
+        <w:rPr>
+          <w:lang w:val="nl-NL"/>
+        </w:rPr>
+        <w:br w:type="page"/>
+      </w:r>
     </w:p>
     <w:tbl>
       <w:tblPr>
@@ -7896,6 +8070,7 @@
               <w:pStyle w:val="Geenafstand"/>
             </w:pPr>
             <w:r>
+              <w:lastRenderedPageBreak/>
               <w:t>Naam</w:t>
             </w:r>
           </w:p>
@@ -7922,10 +8097,7 @@
               <w:pStyle w:val="Geenafstand"/>
             </w:pPr>
             <w:r>
-              <w:t>Toevoegen artikelen</w:t>
-            </w:r>
-            <w:r>
-              <w:t>.</w:t>
+              <w:t>Wijzigen artikelen.</w:t>
             </w:r>
           </w:p>
         </w:tc>
@@ -7979,487 +8151,10 @@
               <w:pStyle w:val="Geenafstand"/>
             </w:pPr>
             <w:r>
-              <w:t xml:space="preserve">Een actor </w:t>
-            </w:r>
-            <w:r>
-              <w:t>voegt artikelen toe, dit kan boten of bijbehorende artikelen zijn.</w:t>
-            </w:r>
-          </w:p>
-        </w:tc>
-      </w:tr>
-      <w:tr>
-        <w:tc>
-          <w:tcPr>
-            <w:tcW w:w="0" w:type="auto"/>
-            <w:tcBorders>
-              <w:top w:val="single" w:sz="6" w:space="0" w:color="000000"/>
-              <w:left w:val="single" w:sz="6" w:space="0" w:color="000000"/>
-              <w:bottom w:val="single" w:sz="6" w:space="0" w:color="000000"/>
-              <w:right w:val="single" w:sz="6" w:space="0" w:color="000000"/>
-            </w:tcBorders>
-            <w:tcMar>
-              <w:top w:w="105" w:type="dxa"/>
-              <w:left w:w="105" w:type="dxa"/>
-              <w:bottom w:w="105" w:type="dxa"/>
-              <w:right w:w="105" w:type="dxa"/>
-            </w:tcMar>
-            <w:hideMark/>
-          </w:tcPr>
-          <w:p>
-            <w:pPr>
-              <w:pStyle w:val="Geenafstand"/>
-            </w:pPr>
-            <w:r>
-              <w:t>Actor</w:t>
-            </w:r>
-          </w:p>
-        </w:tc>
-        <w:tc>
-          <w:tcPr>
-            <w:tcW w:w="0" w:type="auto"/>
-            <w:tcBorders>
-              <w:top w:val="single" w:sz="6" w:space="0" w:color="000000"/>
-              <w:left w:val="single" w:sz="6" w:space="0" w:color="000000"/>
-              <w:bottom w:val="single" w:sz="6" w:space="0" w:color="000000"/>
-              <w:right w:val="single" w:sz="6" w:space="0" w:color="000000"/>
-            </w:tcBorders>
-            <w:tcMar>
-              <w:top w:w="105" w:type="dxa"/>
-              <w:left w:w="105" w:type="dxa"/>
-              <w:bottom w:w="105" w:type="dxa"/>
-              <w:right w:w="105" w:type="dxa"/>
-            </w:tcMar>
-            <w:hideMark/>
-          </w:tcPr>
-          <w:p>
-            <w:pPr>
-              <w:pStyle w:val="Geenafstand"/>
-            </w:pPr>
-            <w:r>
-              <w:t>Admin</w:t>
-            </w:r>
-          </w:p>
-        </w:tc>
-      </w:tr>
-      <w:tr>
-        <w:tc>
-          <w:tcPr>
-            <w:tcW w:w="0" w:type="auto"/>
-            <w:tcBorders>
-              <w:top w:val="single" w:sz="6" w:space="0" w:color="000000"/>
-              <w:left w:val="single" w:sz="6" w:space="0" w:color="000000"/>
-              <w:bottom w:val="single" w:sz="6" w:space="0" w:color="000000"/>
-              <w:right w:val="single" w:sz="6" w:space="0" w:color="000000"/>
-            </w:tcBorders>
-            <w:tcMar>
-              <w:top w:w="105" w:type="dxa"/>
-              <w:left w:w="105" w:type="dxa"/>
-              <w:bottom w:w="105" w:type="dxa"/>
-              <w:right w:w="105" w:type="dxa"/>
-            </w:tcMar>
-            <w:hideMark/>
-          </w:tcPr>
-          <w:p>
-            <w:pPr>
-              <w:pStyle w:val="Geenafstand"/>
-            </w:pPr>
-            <w:r>
-              <w:t>Aannames</w:t>
-            </w:r>
-          </w:p>
-        </w:tc>
-        <w:tc>
-          <w:tcPr>
-            <w:tcW w:w="0" w:type="auto"/>
-            <w:tcBorders>
-              <w:top w:val="single" w:sz="6" w:space="0" w:color="000000"/>
-              <w:left w:val="single" w:sz="6" w:space="0" w:color="000000"/>
-              <w:bottom w:val="single" w:sz="6" w:space="0" w:color="000000"/>
-              <w:right w:val="single" w:sz="6" w:space="0" w:color="000000"/>
-            </w:tcBorders>
-            <w:tcMar>
-              <w:top w:w="105" w:type="dxa"/>
-              <w:left w:w="105" w:type="dxa"/>
-              <w:bottom w:w="105" w:type="dxa"/>
-              <w:right w:w="105" w:type="dxa"/>
-            </w:tcMar>
-            <w:hideMark/>
-          </w:tcPr>
-          <w:p>
-            <w:pPr>
-              <w:pStyle w:val="Geenafstand"/>
-            </w:pPr>
-            <w:r>
-              <w:t>Actor bevindt zich in het artikel overzicht.</w:t>
-            </w:r>
-          </w:p>
-        </w:tc>
-      </w:tr>
-      <w:tr>
-        <w:tc>
-          <w:tcPr>
-            <w:tcW w:w="0" w:type="auto"/>
-            <w:tcBorders>
-              <w:top w:val="single" w:sz="6" w:space="0" w:color="000000"/>
-              <w:left w:val="single" w:sz="6" w:space="0" w:color="000000"/>
-              <w:bottom w:val="single" w:sz="6" w:space="0" w:color="000000"/>
-              <w:right w:val="single" w:sz="6" w:space="0" w:color="000000"/>
-            </w:tcBorders>
-            <w:tcMar>
-              <w:top w:w="105" w:type="dxa"/>
-              <w:left w:w="105" w:type="dxa"/>
-              <w:bottom w:w="105" w:type="dxa"/>
-              <w:right w:w="105" w:type="dxa"/>
-            </w:tcMar>
-            <w:hideMark/>
-          </w:tcPr>
-          <w:p>
-            <w:pPr>
-              <w:pStyle w:val="Geenafstand"/>
-            </w:pPr>
-            <w:r>
-              <w:t>Beschrijving</w:t>
-            </w:r>
-          </w:p>
-        </w:tc>
-        <w:tc>
-          <w:tcPr>
-            <w:tcW w:w="0" w:type="auto"/>
-            <w:tcBorders>
-              <w:top w:val="single" w:sz="6" w:space="0" w:color="000000"/>
-              <w:left w:val="single" w:sz="6" w:space="0" w:color="000000"/>
-              <w:bottom w:val="single" w:sz="6" w:space="0" w:color="000000"/>
-              <w:right w:val="single" w:sz="6" w:space="0" w:color="000000"/>
-            </w:tcBorders>
-            <w:tcMar>
-              <w:top w:w="105" w:type="dxa"/>
-              <w:left w:w="105" w:type="dxa"/>
-              <w:bottom w:w="105" w:type="dxa"/>
-              <w:right w:w="105" w:type="dxa"/>
-            </w:tcMar>
-            <w:hideMark/>
-          </w:tcPr>
-          <w:p>
-            <w:pPr>
-              <w:pStyle w:val="Geenafstand"/>
-              <w:numPr>
-                <w:ilvl w:val="0"/>
-                <w:numId w:val="32"/>
-              </w:numPr>
-              <w:rPr>
-                <w:rFonts w:ascii="Times New Roman" w:hAnsi="Times New Roman" w:cs="Times New Roman"/>
-                <w:sz w:val="24"/>
-                <w:szCs w:val="24"/>
-              </w:rPr>
-            </w:pPr>
-            <w:r>
-              <w:t xml:space="preserve">De actor  </w:t>
-            </w:r>
-            <w:r>
-              <w:t>drukt op toevoegen artikel.</w:t>
-            </w:r>
-          </w:p>
-          <w:p>
-            <w:pPr>
-              <w:pStyle w:val="Geenafstand"/>
-              <w:numPr>
-                <w:ilvl w:val="0"/>
-                <w:numId w:val="32"/>
-              </w:numPr>
-              <w:rPr>
-                <w:rFonts w:ascii="Times New Roman" w:hAnsi="Times New Roman" w:cs="Times New Roman"/>
-                <w:sz w:val="24"/>
-                <w:szCs w:val="24"/>
-              </w:rPr>
-            </w:pPr>
-            <w:r>
-              <w:t>Het systeem geeft een overzicht weer voor het toevoegen van een artikel.</w:t>
-            </w:r>
-          </w:p>
-          <w:p>
-            <w:pPr>
-              <w:pStyle w:val="Geenafstand"/>
-              <w:numPr>
-                <w:ilvl w:val="0"/>
-                <w:numId w:val="32"/>
-              </w:numPr>
-              <w:rPr>
-                <w:rFonts w:ascii="Times New Roman" w:hAnsi="Times New Roman" w:cs="Times New Roman"/>
-                <w:sz w:val="24"/>
-                <w:szCs w:val="24"/>
-              </w:rPr>
-            </w:pPr>
-            <w:r>
-              <w:t>De actor selecteert de type artikel, vult de benodigde gegevens in en drukt op bevestigen.[1]</w:t>
-            </w:r>
-          </w:p>
-          <w:p>
-            <w:pPr>
-              <w:pStyle w:val="Geenafstand"/>
-              <w:numPr>
-                <w:ilvl w:val="0"/>
-                <w:numId w:val="32"/>
-              </w:numPr>
-              <w:rPr>
-                <w:rFonts w:ascii="Times New Roman" w:hAnsi="Times New Roman" w:cs="Times New Roman"/>
-                <w:sz w:val="24"/>
-                <w:szCs w:val="24"/>
-              </w:rPr>
-            </w:pPr>
-            <w:r>
-              <w:t>Het systeem slaat het nieuwe artikel op.</w:t>
-            </w:r>
-          </w:p>
-        </w:tc>
-      </w:tr>
-      <w:tr>
-        <w:tc>
-          <w:tcPr>
-            <w:tcW w:w="0" w:type="auto"/>
-            <w:tcBorders>
-              <w:top w:val="single" w:sz="6" w:space="0" w:color="000000"/>
-              <w:left w:val="single" w:sz="6" w:space="0" w:color="000000"/>
-              <w:bottom w:val="single" w:sz="6" w:space="0" w:color="000000"/>
-              <w:right w:val="single" w:sz="6" w:space="0" w:color="000000"/>
-            </w:tcBorders>
-            <w:tcMar>
-              <w:top w:w="105" w:type="dxa"/>
-              <w:left w:w="105" w:type="dxa"/>
-              <w:bottom w:w="105" w:type="dxa"/>
-              <w:right w:w="105" w:type="dxa"/>
-            </w:tcMar>
-            <w:hideMark/>
-          </w:tcPr>
-          <w:p>
-            <w:pPr>
-              <w:pStyle w:val="Geenafstand"/>
-            </w:pPr>
-            <w:r>
-              <w:t>Uitzonderingen</w:t>
-            </w:r>
-          </w:p>
-        </w:tc>
-        <w:tc>
-          <w:tcPr>
-            <w:tcW w:w="0" w:type="auto"/>
-            <w:tcBorders>
-              <w:top w:val="single" w:sz="6" w:space="0" w:color="000000"/>
-              <w:left w:val="single" w:sz="6" w:space="0" w:color="000000"/>
-              <w:bottom w:val="single" w:sz="6" w:space="0" w:color="000000"/>
-              <w:right w:val="single" w:sz="6" w:space="0" w:color="000000"/>
-            </w:tcBorders>
-            <w:tcMar>
-              <w:top w:w="105" w:type="dxa"/>
-              <w:left w:w="105" w:type="dxa"/>
-              <w:bottom w:w="105" w:type="dxa"/>
-              <w:right w:w="105" w:type="dxa"/>
-            </w:tcMar>
-            <w:hideMark/>
-          </w:tcPr>
-          <w:p>
-            <w:pPr>
-              <w:pStyle w:val="Geenafstand"/>
-            </w:pPr>
-            <w:r>
-              <w:t>[1]Actor vult voor een boot, een niet unieke naam in. Het systeem geeft hier een melding over en verwijst de actor naar stap 2.</w:t>
-            </w:r>
-          </w:p>
-        </w:tc>
-      </w:tr>
-      <w:tr>
-        <w:trPr>
-          <w:trHeight w:val="380"/>
-        </w:trPr>
-        <w:tc>
-          <w:tcPr>
-            <w:tcW w:w="0" w:type="auto"/>
-            <w:tcBorders>
-              <w:top w:val="single" w:sz="6" w:space="0" w:color="000000"/>
-              <w:left w:val="single" w:sz="6" w:space="0" w:color="000000"/>
-              <w:bottom w:val="single" w:sz="6" w:space="0" w:color="000000"/>
-              <w:right w:val="single" w:sz="6" w:space="0" w:color="000000"/>
-            </w:tcBorders>
-            <w:tcMar>
-              <w:top w:w="105" w:type="dxa"/>
-              <w:left w:w="105" w:type="dxa"/>
-              <w:bottom w:w="105" w:type="dxa"/>
-              <w:right w:w="105" w:type="dxa"/>
-            </w:tcMar>
-            <w:hideMark/>
-          </w:tcPr>
-          <w:p>
-            <w:pPr>
-              <w:pStyle w:val="Geenafstand"/>
-            </w:pPr>
-            <w:r>
-              <w:t>Resultaat</w:t>
-            </w:r>
-          </w:p>
-        </w:tc>
-        <w:tc>
-          <w:tcPr>
-            <w:tcW w:w="0" w:type="auto"/>
-            <w:tcBorders>
-              <w:top w:val="single" w:sz="6" w:space="0" w:color="000000"/>
-              <w:left w:val="single" w:sz="6" w:space="0" w:color="000000"/>
-              <w:bottom w:val="single" w:sz="6" w:space="0" w:color="000000"/>
-              <w:right w:val="single" w:sz="6" w:space="0" w:color="000000"/>
-            </w:tcBorders>
-            <w:tcMar>
-              <w:top w:w="105" w:type="dxa"/>
-              <w:left w:w="105" w:type="dxa"/>
-              <w:bottom w:w="105" w:type="dxa"/>
-              <w:right w:w="105" w:type="dxa"/>
-            </w:tcMar>
-            <w:hideMark/>
-          </w:tcPr>
-          <w:p>
-            <w:pPr>
-              <w:pStyle w:val="Geenafstand"/>
-            </w:pPr>
-            <w:r>
-              <w:t xml:space="preserve">Actor </w:t>
-            </w:r>
-            <w:r>
-              <w:t>heeft een nieuwe artikel toegevoegd.</w:t>
-            </w:r>
-          </w:p>
-        </w:tc>
-      </w:tr>
-    </w:tbl>
-    <w:p>
-      <w:pPr>
-        <w:rPr>
-          <w:lang w:val="nl-NL"/>
-        </w:rPr>
-      </w:pPr>
-    </w:p>
-    <w:p>
-      <w:pPr>
-        <w:rPr>
-          <w:lang w:val="nl-NL"/>
-        </w:rPr>
-      </w:pPr>
-    </w:p>
-    <w:tbl>
-      <w:tblPr>
-        <w:tblW w:w="9360" w:type="dxa"/>
-        <w:tblCellMar>
-          <w:top w:w="15" w:type="dxa"/>
-          <w:left w:w="15" w:type="dxa"/>
-          <w:bottom w:w="15" w:type="dxa"/>
-          <w:right w:w="15" w:type="dxa"/>
-        </w:tblCellMar>
-        <w:tblLook w:val="04A0" w:firstRow="1" w:lastRow="0" w:firstColumn="1" w:lastColumn="0" w:noHBand="0" w:noVBand="1"/>
-      </w:tblPr>
-      <w:tblGrid>
-        <w:gridCol w:w="1591"/>
-        <w:gridCol w:w="7769"/>
-      </w:tblGrid>
-      <w:tr>
-        <w:tc>
-          <w:tcPr>
-            <w:tcW w:w="0" w:type="auto"/>
-            <w:tcBorders>
-              <w:top w:val="single" w:sz="6" w:space="0" w:color="000000"/>
-              <w:left w:val="single" w:sz="6" w:space="0" w:color="000000"/>
-              <w:bottom w:val="single" w:sz="6" w:space="0" w:color="000000"/>
-              <w:right w:val="single" w:sz="6" w:space="0" w:color="000000"/>
-            </w:tcBorders>
-            <w:tcMar>
-              <w:top w:w="105" w:type="dxa"/>
-              <w:left w:w="105" w:type="dxa"/>
-              <w:bottom w:w="105" w:type="dxa"/>
-              <w:right w:w="105" w:type="dxa"/>
-            </w:tcMar>
-            <w:hideMark/>
-          </w:tcPr>
-          <w:p>
-            <w:pPr>
-              <w:pStyle w:val="Geenafstand"/>
-            </w:pPr>
-            <w:r>
-              <w:t>Naam</w:t>
-            </w:r>
-          </w:p>
-        </w:tc>
-        <w:tc>
-          <w:tcPr>
-            <w:tcW w:w="0" w:type="auto"/>
-            <w:tcBorders>
-              <w:top w:val="single" w:sz="6" w:space="0" w:color="000000"/>
-              <w:left w:val="single" w:sz="6" w:space="0" w:color="000000"/>
-              <w:bottom w:val="single" w:sz="6" w:space="0" w:color="000000"/>
-              <w:right w:val="single" w:sz="6" w:space="0" w:color="000000"/>
-            </w:tcBorders>
-            <w:tcMar>
-              <w:top w:w="105" w:type="dxa"/>
-              <w:left w:w="105" w:type="dxa"/>
-              <w:bottom w:w="105" w:type="dxa"/>
-              <w:right w:w="105" w:type="dxa"/>
-            </w:tcMar>
-            <w:hideMark/>
-          </w:tcPr>
-          <w:p>
-            <w:pPr>
-              <w:pStyle w:val="Geenafstand"/>
-            </w:pPr>
-            <w:r>
-              <w:t>Wijzigen artikelen.</w:t>
-            </w:r>
-          </w:p>
-        </w:tc>
-      </w:tr>
-      <w:tr>
-        <w:tc>
-          <w:tcPr>
-            <w:tcW w:w="0" w:type="auto"/>
-            <w:tcBorders>
-              <w:top w:val="single" w:sz="6" w:space="0" w:color="000000"/>
-              <w:left w:val="single" w:sz="6" w:space="0" w:color="000000"/>
-              <w:bottom w:val="single" w:sz="6" w:space="0" w:color="000000"/>
-              <w:right w:val="single" w:sz="6" w:space="0" w:color="000000"/>
-            </w:tcBorders>
-            <w:tcMar>
-              <w:top w:w="105" w:type="dxa"/>
-              <w:left w:w="105" w:type="dxa"/>
-              <w:bottom w:w="105" w:type="dxa"/>
-              <w:right w:w="105" w:type="dxa"/>
-            </w:tcMar>
-            <w:hideMark/>
-          </w:tcPr>
-          <w:p>
-            <w:pPr>
-              <w:pStyle w:val="Geenafstand"/>
-            </w:pPr>
-            <w:r>
-              <w:t>Samenvatting</w:t>
-            </w:r>
-          </w:p>
-        </w:tc>
-        <w:tc>
-          <w:tcPr>
-            <w:tcW w:w="0" w:type="auto"/>
-            <w:tcBorders>
-              <w:top w:val="single" w:sz="6" w:space="0" w:color="000000"/>
-              <w:left w:val="single" w:sz="6" w:space="0" w:color="000000"/>
-              <w:bottom w:val="single" w:sz="6" w:space="0" w:color="000000"/>
-              <w:right w:val="single" w:sz="6" w:space="0" w:color="000000"/>
-            </w:tcBorders>
-            <w:tcMar>
-              <w:top w:w="105" w:type="dxa"/>
-              <w:left w:w="105" w:type="dxa"/>
-              <w:bottom w:w="105" w:type="dxa"/>
-              <w:right w:w="105" w:type="dxa"/>
-            </w:tcMar>
-            <w:hideMark/>
-          </w:tcPr>
-          <w:p>
-            <w:pPr>
-              <w:pStyle w:val="Geenafstand"/>
-            </w:pPr>
-            <w:r>
-              <w:t>Een actor wijzigt artikelen.</w:t>
+              <w:t>Een actor wijzigt artikelen</w:t>
+            </w:r>
+            <w:r>
+              <w:t>, dit kan boten of bijbehorende artikelen zijn.</w:t>
             </w:r>
           </w:p>
         </w:tc>
@@ -8664,7 +8359,6 @@
               </w:rPr>
             </w:pPr>
             <w:r>
-              <w:lastRenderedPageBreak/>
               <w:t>De actor past de artikel gegevens aan en drukt op bevestigen.[1]</w:t>
             </w:r>
           </w:p>
@@ -8710,7 +8404,6 @@
               <w:pStyle w:val="Geenafstand"/>
             </w:pPr>
             <w:r>
-              <w:lastRenderedPageBreak/>
               <w:t>Uitzonderingen</w:t>
             </w:r>
           </w:p>
@@ -8928,7 +8621,13 @@
               <w:pStyle w:val="Geenafstand"/>
             </w:pPr>
             <w:r>
-              <w:t>Actor verwijdert een artikel uit de applicatie.</w:t>
+              <w:t>Actor verwijder</w:t>
+            </w:r>
+            <w:r>
+              <w:t>t een artikel uit de applicatie</w:t>
+            </w:r>
+            <w:r>
+              <w:t>, dit kan boten of bijbehorende artikelen zijn.</w:t>
             </w:r>
           </w:p>
         </w:tc>
@@ -9272,13 +8971,347 @@
     </w:p>
     <w:p>
       <w:pPr>
+        <w:pStyle w:val="Kop1"/>
         <w:rPr>
           <w:lang w:val="nl-NL"/>
         </w:rPr>
       </w:pPr>
+      <w:bookmarkStart w:id="6" w:name="_Toc454357220"/>
+      <w:r>
+        <w:rPr>
+          <w:lang w:val="nl-NL"/>
+        </w:rPr>
+        <w:lastRenderedPageBreak/>
+        <w:t>ERD</w:t>
+      </w:r>
+      <w:bookmarkEnd w:id="6"/>
+    </w:p>
+    <w:p>
+      <w:pPr>
+        <w:rPr>
+          <w:lang w:val="nl-NL"/>
+        </w:rPr>
+      </w:pPr>
+      <w:r>
+        <w:rPr>
+          <w:noProof/>
+          <w:lang w:eastAsia="en-GB"/>
+        </w:rPr>
+        <w:drawing>
+          <wp:inline distT="0" distB="0" distL="0" distR="0">
+            <wp:extent cx="5760720" cy="2890520"/>
+            <wp:effectExtent l="0" t="0" r="0" b="0"/>
+            <wp:docPr id="10" name="Afbeelding 10"/>
+            <wp:cNvGraphicFramePr>
+              <a:graphicFrameLocks xmlns:a="http://schemas.openxmlformats.org/drawingml/2006/main" noChangeAspect="1"/>
+            </wp:cNvGraphicFramePr>
+            <a:graphic xmlns:a="http://schemas.openxmlformats.org/drawingml/2006/main">
+              <a:graphicData uri="http://schemas.openxmlformats.org/drawingml/2006/picture">
+                <pic:pic xmlns:pic="http://schemas.openxmlformats.org/drawingml/2006/picture">
+                  <pic:nvPicPr>
+                    <pic:cNvPr id="10" name="ERD.png"/>
+                    <pic:cNvPicPr/>
+                  </pic:nvPicPr>
+                  <pic:blipFill>
+                    <a:blip r:embed="rId13" cstate="print">
+                      <a:extLst>
+                        <a:ext uri="{28A0092B-C50C-407E-A947-70E740481C1C}">
+                          <a14:useLocalDpi xmlns:a14="http://schemas.microsoft.com/office/drawing/2010/main" val="0"/>
+                        </a:ext>
+                      </a:extLst>
+                    </a:blip>
+                    <a:stretch>
+                      <a:fillRect/>
+                    </a:stretch>
+                  </pic:blipFill>
+                  <pic:spPr>
+                    <a:xfrm>
+                      <a:off x="0" y="0"/>
+                      <a:ext cx="5760720" cy="2890520"/>
+                    </a:xfrm>
+                    <a:prstGeom prst="rect">
+                      <a:avLst/>
+                    </a:prstGeom>
+                  </pic:spPr>
+                </pic:pic>
+              </a:graphicData>
+            </a:graphic>
+          </wp:inline>
+        </w:drawing>
+      </w:r>
+    </w:p>
+    <w:p>
+      <w:pPr>
+        <w:rPr>
+          <w:lang w:val="nl-NL"/>
+        </w:rPr>
+      </w:pPr>
+      <w:hyperlink r:id="rId14" w:history="1">
+        <w:r>
+          <w:rPr>
+            <w:rStyle w:val="Hyperlink"/>
+            <w:lang w:val="nl-NL"/>
+          </w:rPr>
+          <w:t>Link naar grotere versie.</w:t>
+        </w:r>
+      </w:hyperlink>
+      <w:bookmarkStart w:id="7" w:name="_GoBack"/>
+      <w:bookmarkEnd w:id="7"/>
+      <w:r>
+        <w:rPr>
+          <w:lang w:val="nl-NL"/>
+        </w:rPr>
+        <w:br w:type="page"/>
+      </w:r>
+    </w:p>
+    <w:p>
+      <w:pPr>
+        <w:pStyle w:val="Kop1"/>
+        <w:rPr>
+          <w:lang w:val="nl-NL"/>
+        </w:rPr>
+      </w:pPr>
+      <w:bookmarkStart w:id="8" w:name="_Toc454357221"/>
+      <w:r>
+        <w:rPr>
+          <w:lang w:val="nl-NL"/>
+        </w:rPr>
+        <w:lastRenderedPageBreak/>
+        <w:t>Schetsen</w:t>
+      </w:r>
+      <w:bookmarkEnd w:id="8"/>
+    </w:p>
+    <w:p>
+      <w:pPr>
+        <w:pStyle w:val="Kop2"/>
+      </w:pPr>
+      <w:r>
+        <w:t>Inloggen</w:t>
+      </w:r>
+    </w:p>
+    <w:p>
+      <w:r>
+        <w:rPr>
+          <w:noProof/>
+          <w:lang w:eastAsia="en-GB"/>
+        </w:rPr>
+        <w:drawing>
+          <wp:inline distT="0" distB="0" distL="0" distR="0">
+            <wp:extent cx="2141406" cy="2179509"/>
+            <wp:effectExtent l="0" t="0" r="0" b="0"/>
+            <wp:docPr id="4" name="Afbeelding 4"/>
+            <wp:cNvGraphicFramePr>
+              <a:graphicFrameLocks xmlns:a="http://schemas.openxmlformats.org/drawingml/2006/main" noChangeAspect="1"/>
+            </wp:cNvGraphicFramePr>
+            <a:graphic xmlns:a="http://schemas.openxmlformats.org/drawingml/2006/main">
+              <a:graphicData uri="http://schemas.openxmlformats.org/drawingml/2006/picture">
+                <pic:pic xmlns:pic="http://schemas.openxmlformats.org/drawingml/2006/picture">
+                  <pic:nvPicPr>
+                    <pic:cNvPr id="4" name="Inloggen.png"/>
+                    <pic:cNvPicPr/>
+                  </pic:nvPicPr>
+                  <pic:blipFill>
+                    <a:blip r:embed="rId15">
+                      <a:extLst>
+                        <a:ext uri="{28A0092B-C50C-407E-A947-70E740481C1C}">
+                          <a14:useLocalDpi xmlns:a14="http://schemas.microsoft.com/office/drawing/2010/main" val="0"/>
+                        </a:ext>
+                      </a:extLst>
+                    </a:blip>
+                    <a:stretch>
+                      <a:fillRect/>
+                    </a:stretch>
+                  </pic:blipFill>
+                  <pic:spPr>
+                    <a:xfrm>
+                      <a:off x="0" y="0"/>
+                      <a:ext cx="2141406" cy="2179509"/>
+                    </a:xfrm>
+                    <a:prstGeom prst="rect">
+                      <a:avLst/>
+                    </a:prstGeom>
+                  </pic:spPr>
+                </pic:pic>
+              </a:graphicData>
+            </a:graphic>
+          </wp:inline>
+        </w:drawing>
+      </w:r>
+    </w:p>
+    <w:p>
+      <w:pPr>
+        <w:pStyle w:val="Kop2"/>
+      </w:pPr>
+      <w:r>
+        <w:t>Overzicht contracten</w:t>
+      </w:r>
+    </w:p>
+    <w:p>
+      <w:r>
+        <w:rPr>
+          <w:noProof/>
+          <w:lang w:eastAsia="en-GB"/>
+        </w:rPr>
+        <w:drawing>
+          <wp:inline distT="0" distB="0" distL="0" distR="0">
+            <wp:extent cx="2583404" cy="3528366"/>
+            <wp:effectExtent l="0" t="0" r="0" b="0"/>
+            <wp:docPr id="5" name="Afbeelding 5"/>
+            <wp:cNvGraphicFramePr>
+              <a:graphicFrameLocks xmlns:a="http://schemas.openxmlformats.org/drawingml/2006/main" noChangeAspect="1"/>
+            </wp:cNvGraphicFramePr>
+            <a:graphic xmlns:a="http://schemas.openxmlformats.org/drawingml/2006/main">
+              <a:graphicData uri="http://schemas.openxmlformats.org/drawingml/2006/picture">
+                <pic:pic xmlns:pic="http://schemas.openxmlformats.org/drawingml/2006/picture">
+                  <pic:nvPicPr>
+                    <pic:cNvPr id="5" name="Overzicht admincontracten.png"/>
+                    <pic:cNvPicPr/>
+                  </pic:nvPicPr>
+                  <pic:blipFill>
+                    <a:blip r:embed="rId16">
+                      <a:extLst>
+                        <a:ext uri="{28A0092B-C50C-407E-A947-70E740481C1C}">
+                          <a14:useLocalDpi xmlns:a14="http://schemas.microsoft.com/office/drawing/2010/main" val="0"/>
+                        </a:ext>
+                      </a:extLst>
+                    </a:blip>
+                    <a:stretch>
+                      <a:fillRect/>
+                    </a:stretch>
+                  </pic:blipFill>
+                  <pic:spPr>
+                    <a:xfrm>
+                      <a:off x="0" y="0"/>
+                      <a:ext cx="2583404" cy="3528366"/>
+                    </a:xfrm>
+                    <a:prstGeom prst="rect">
+                      <a:avLst/>
+                    </a:prstGeom>
+                  </pic:spPr>
+                </pic:pic>
+              </a:graphicData>
+            </a:graphic>
+          </wp:inline>
+        </w:drawing>
+      </w:r>
+    </w:p>
+    <w:p>
+      <w:pPr>
+        <w:pStyle w:val="Kop2"/>
+      </w:pPr>
+      <w:r>
+        <w:lastRenderedPageBreak/>
+        <w:t>Toevoegen contract</w:t>
+      </w:r>
+    </w:p>
+    <w:p>
+      <w:r>
+        <w:rPr>
+          <w:noProof/>
+          <w:lang w:eastAsia="en-GB"/>
+        </w:rPr>
+        <w:drawing>
+          <wp:inline distT="0" distB="0" distL="0" distR="0">
+            <wp:extent cx="5760720" cy="4053840"/>
+            <wp:effectExtent l="0" t="0" r="0" b="0"/>
+            <wp:docPr id="6" name="Afbeelding 6"/>
+            <wp:cNvGraphicFramePr>
+              <a:graphicFrameLocks xmlns:a="http://schemas.openxmlformats.org/drawingml/2006/main" noChangeAspect="1"/>
+            </wp:cNvGraphicFramePr>
+            <a:graphic xmlns:a="http://schemas.openxmlformats.org/drawingml/2006/main">
+              <a:graphicData uri="http://schemas.openxmlformats.org/drawingml/2006/picture">
+                <pic:pic xmlns:pic="http://schemas.openxmlformats.org/drawingml/2006/picture">
+                  <pic:nvPicPr>
+                    <pic:cNvPr id="6" name="Verhuur zonder budget.png"/>
+                    <pic:cNvPicPr/>
+                  </pic:nvPicPr>
+                  <pic:blipFill>
+                    <a:blip r:embed="rId17">
+                      <a:extLst>
+                        <a:ext uri="{28A0092B-C50C-407E-A947-70E740481C1C}">
+                          <a14:useLocalDpi xmlns:a14="http://schemas.microsoft.com/office/drawing/2010/main" val="0"/>
+                        </a:ext>
+                      </a:extLst>
+                    </a:blip>
+                    <a:stretch>
+                      <a:fillRect/>
+                    </a:stretch>
+                  </pic:blipFill>
+                  <pic:spPr>
+                    <a:xfrm>
+                      <a:off x="0" y="0"/>
+                      <a:ext cx="5760720" cy="4053840"/>
+                    </a:xfrm>
+                    <a:prstGeom prst="rect">
+                      <a:avLst/>
+                    </a:prstGeom>
+                  </pic:spPr>
+                </pic:pic>
+              </a:graphicData>
+            </a:graphic>
+          </wp:inline>
+        </w:drawing>
+      </w:r>
+    </w:p>
+    <w:p>
+      <w:pPr>
+        <w:pStyle w:val="Kop2"/>
+      </w:pPr>
+      <w:r>
+        <w:t>Gevoelstemperatuur</w:t>
+      </w:r>
+    </w:p>
+    <w:p>
+      <w:r>
+        <w:rPr>
+          <w:noProof/>
+          <w:lang w:eastAsia="en-GB"/>
+        </w:rPr>
+        <w:drawing>
+          <wp:inline distT="0" distB="0" distL="0" distR="0">
+            <wp:extent cx="2225233" cy="3017782"/>
+            <wp:effectExtent l="0" t="0" r="0" b="0"/>
+            <wp:docPr id="7" name="Afbeelding 7"/>
+            <wp:cNvGraphicFramePr>
+              <a:graphicFrameLocks xmlns:a="http://schemas.openxmlformats.org/drawingml/2006/main" noChangeAspect="1"/>
+            </wp:cNvGraphicFramePr>
+            <a:graphic xmlns:a="http://schemas.openxmlformats.org/drawingml/2006/main">
+              <a:graphicData uri="http://schemas.openxmlformats.org/drawingml/2006/picture">
+                <pic:pic xmlns:pic="http://schemas.openxmlformats.org/drawingml/2006/picture">
+                  <pic:nvPicPr>
+                    <pic:cNvPr id="7" name="Gevoelstemp.png"/>
+                    <pic:cNvPicPr/>
+                  </pic:nvPicPr>
+                  <pic:blipFill>
+                    <a:blip r:embed="rId18">
+                      <a:extLst>
+                        <a:ext uri="{28A0092B-C50C-407E-A947-70E740481C1C}">
+                          <a14:useLocalDpi xmlns:a14="http://schemas.microsoft.com/office/drawing/2010/main" val="0"/>
+                        </a:ext>
+                      </a:extLst>
+                    </a:blip>
+                    <a:stretch>
+                      <a:fillRect/>
+                    </a:stretch>
+                  </pic:blipFill>
+                  <pic:spPr>
+                    <a:xfrm>
+                      <a:off x="0" y="0"/>
+                      <a:ext cx="2225233" cy="3017782"/>
+                    </a:xfrm>
+                    <a:prstGeom prst="rect">
+                      <a:avLst/>
+                    </a:prstGeom>
+                  </pic:spPr>
+                </pic:pic>
+              </a:graphicData>
+            </a:graphic>
+          </wp:inline>
+        </w:drawing>
+      </w:r>
     </w:p>
     <w:sectPr>
-      <w:footerReference w:type="default" r:id="rId13"/>
+      <w:footerReference w:type="default" r:id="rId19"/>
       <w:pgSz w:w="11906" w:h="16838"/>
       <w:pgMar w:top="1417" w:right="1417" w:bottom="1417" w:left="1417" w:header="708" w:footer="708" w:gutter="0"/>
       <w:cols w:space="708"/>
@@ -9324,7 +9357,6 @@
         <w:docPartUnique/>
       </w:docPartObj>
     </w:sdtPr>
-    <w:sdtEndPr/>
     <w:sdtContent>
       <w:p>
         <w:pPr>
@@ -9344,7 +9376,7 @@
           <w:rPr>
             <w:noProof/>
           </w:rPr>
-          <w:t>8</w:t>
+          <w:t>12</w:t>
         </w:r>
         <w:r>
           <w:rPr>
@@ -9364,9 +9396,7 @@
     </w:r>
     <w:r>
       <w:tab/>
-    </w:r>
-    <w:r>
-      <w:t>&lt;LP&gt;</w:t>
+      <w:t>‘t Sloepke</w:t>
     </w:r>
   </w:p>
 </w:ftr>
@@ -14495,7 +14525,7 @@
 </file>
 
 <file path=customXml/itemProps5.xml><?xml version="1.0" encoding="utf-8"?>
-<ds:datastoreItem xmlns:ds="http://schemas.openxmlformats.org/officeDocument/2006/customXml" ds:itemID="{70E43E7C-2706-4FFE-84F7-2C43B3813478}">
+<ds:datastoreItem xmlns:ds="http://schemas.openxmlformats.org/officeDocument/2006/customXml" ds:itemID="{E800AE2C-C14A-48BC-9DA0-0EA776B65AE6}">
   <ds:schemaRefs>
     <ds:schemaRef ds:uri="http://schemas.openxmlformats.org/officeDocument/2006/bibliography"/>
   </ds:schemaRefs>

</xml_diff>